<commit_message>
Updates to pdf edit
</commit_message>
<xml_diff>
--- a/file-handling/Genius 3 Repair Form.docx
+++ b/file-handling/Genius 3 Repair Form.docx
@@ -1,37 +1,39 @@
 
 <file path=word/document.xml><?xml version="1.0" encoding="utf-8"?>
-<w:document xmlns:wpc="http://schemas.microsoft.com/office/word/2010/wordprocessingCanvas" xmlns:mc="http://schemas.openxmlformats.org/markup-compatibility/2006" xmlns:o="urn:schemas-microsoft-com:office:office" xmlns:r="http://schemas.openxmlformats.org/officeDocument/2006/relationships" xmlns:m="http://schemas.openxmlformats.org/officeDocument/2006/math" xmlns:v="urn:schemas-microsoft-com:vml" xmlns:wp14="http://schemas.microsoft.com/office/word/2010/wordprocessingDrawing" xmlns:wp="http://schemas.openxmlformats.org/drawingml/2006/wordprocessingDrawing" xmlns:w10="urn:schemas-microsoft-com:office:word" xmlns:w="http://schemas.openxmlformats.org/wordprocessingml/2006/main" xmlns:w14="http://schemas.microsoft.com/office/word/2010/wordml" xmlns:w15="http://schemas.microsoft.com/office/word/2012/wordml" xmlns:wpg="http://schemas.microsoft.com/office/word/2010/wordprocessingGroup" xmlns:wpi="http://schemas.microsoft.com/office/word/2010/wordprocessingInk" xmlns:wne="http://schemas.microsoft.com/office/word/2006/wordml" xmlns:wps="http://schemas.microsoft.com/office/word/2010/wordprocessingShape" mc:Ignorable="w14 w15 wp14">
+<w:document xmlns:wpc="http://schemas.microsoft.com/office/word/2010/wordprocessingCanvas" xmlns:cx="http://schemas.microsoft.com/office/drawing/2014/chartex" xmlns:cx1="http://schemas.microsoft.com/office/drawing/2015/9/8/chartex" xmlns:cx2="http://schemas.microsoft.com/office/drawing/2015/10/21/chartex" xmlns:cx3="http://schemas.microsoft.com/office/drawing/2016/5/9/chartex" xmlns:cx4="http://schemas.microsoft.com/office/drawing/2016/5/10/chartex" xmlns:cx5="http://schemas.microsoft.com/office/drawing/2016/5/11/chartex" xmlns:cx6="http://schemas.microsoft.com/office/drawing/2016/5/12/chartex" xmlns:cx7="http://schemas.microsoft.com/office/drawing/2016/5/13/chartex" xmlns:cx8="http://schemas.microsoft.com/office/drawing/2016/5/14/chartex" xmlns:mc="http://schemas.openxmlformats.org/markup-compatibility/2006" xmlns:aink="http://schemas.microsoft.com/office/drawing/2016/ink" xmlns:am3d="http://schemas.microsoft.com/office/drawing/2017/model3d" xmlns:o="urn:schemas-microsoft-com:office:office" xmlns:oel="http://schemas.microsoft.com/office/2019/extlst" xmlns:r="http://schemas.openxmlformats.org/officeDocument/2006/relationships" xmlns:m="http://schemas.openxmlformats.org/officeDocument/2006/math" xmlns:v="urn:schemas-microsoft-com:vml" xmlns:wp14="http://schemas.microsoft.com/office/word/2010/wordprocessingDrawing" xmlns:wp="http://schemas.openxmlformats.org/drawingml/2006/wordprocessingDrawing" xmlns:w10="urn:schemas-microsoft-com:office:word" xmlns:w="http://schemas.openxmlformats.org/wordprocessingml/2006/main" xmlns:w14="http://schemas.microsoft.com/office/word/2010/wordml" xmlns:w15="http://schemas.microsoft.com/office/word/2012/wordml" xmlns:w16cex="http://schemas.microsoft.com/office/word/2018/wordml/cex" xmlns:w16cid="http://schemas.microsoft.com/office/word/2016/wordml/cid" xmlns:w16="http://schemas.microsoft.com/office/word/2018/wordml" xmlns:w16sdtdh="http://schemas.microsoft.com/office/word/2020/wordml/sdtdatahash" xmlns:w16se="http://schemas.microsoft.com/office/word/2015/wordml/symex" xmlns:wpg="http://schemas.microsoft.com/office/word/2010/wordprocessingGroup" xmlns:wpi="http://schemas.microsoft.com/office/word/2010/wordprocessingInk" xmlns:wne="http://schemas.microsoft.com/office/word/2006/wordml" xmlns:wps="http://schemas.microsoft.com/office/word/2010/wordprocessingShape" mc:Ignorable="w14 w15 w16se w16cid w16 w16cex w16sdtdh wp14">
   <w:body>
     <w:tbl>
       <w:tblPr>
         <w:tblStyle w:val="TableGrid"/>
-        <w:tblW w:w="10065" w:type="dxa"/>
+        <w:tblW w:w="10224" w:type="dxa"/>
         <w:tblInd w:w="108" w:type="dxa"/>
-        <w:tblLayout w:type="fixed"/>
         <w:tblLook w:val="04A0" w:firstRow="1" w:lastRow="0" w:firstColumn="1" w:lastColumn="0" w:noHBand="0" w:noVBand="1"/>
       </w:tblPr>
       <w:tblGrid>
-        <w:gridCol w:w="1701"/>
-        <w:gridCol w:w="142"/>
-        <w:gridCol w:w="567"/>
-        <w:gridCol w:w="425"/>
-        <w:gridCol w:w="142"/>
-        <w:gridCol w:w="851"/>
-        <w:gridCol w:w="425"/>
-        <w:gridCol w:w="779"/>
-        <w:gridCol w:w="922"/>
-        <w:gridCol w:w="567"/>
-        <w:gridCol w:w="142"/>
-        <w:gridCol w:w="425"/>
-        <w:gridCol w:w="460"/>
-        <w:gridCol w:w="249"/>
-        <w:gridCol w:w="567"/>
-        <w:gridCol w:w="1701"/>
+        <w:gridCol w:w="1728"/>
+        <w:gridCol w:w="144"/>
+        <w:gridCol w:w="576"/>
+        <w:gridCol w:w="432"/>
+        <w:gridCol w:w="144"/>
+        <w:gridCol w:w="864"/>
+        <w:gridCol w:w="432"/>
+        <w:gridCol w:w="791"/>
+        <w:gridCol w:w="936"/>
+        <w:gridCol w:w="577"/>
+        <w:gridCol w:w="144"/>
+        <w:gridCol w:w="431"/>
+        <w:gridCol w:w="467"/>
+        <w:gridCol w:w="254"/>
+        <w:gridCol w:w="576"/>
+        <w:gridCol w:w="1728"/>
       </w:tblGrid>
       <w:tr>
+        <w:trPr>
+          <w:trHeight w:val="351"/>
+        </w:trPr>
         <w:tc>
           <w:tcPr>
-            <w:tcW w:w="10065" w:type="dxa"/>
+            <w:tcW w:w="10224" w:type="dxa"/>
             <w:gridSpan w:val="16"/>
             <w:shd w:val="clear" w:color="auto" w:fill="E41F35"/>
             <w:vAlign w:val="center"/>
@@ -67,9 +69,12 @@
         </w:tc>
       </w:tr>
       <w:tr>
+        <w:trPr>
+          <w:trHeight w:val="362"/>
+        </w:trPr>
         <w:tc>
           <w:tcPr>
-            <w:tcW w:w="2410" w:type="dxa"/>
+            <w:tcW w:w="2448" w:type="dxa"/>
             <w:gridSpan w:val="3"/>
             <w:shd w:val="clear" w:color="auto" w:fill="BADDE6"/>
             <w:vAlign w:val="center"/>
@@ -107,7 +112,7 @@
         </w:tc>
         <w:tc>
           <w:tcPr>
-            <w:tcW w:w="4111" w:type="dxa"/>
+            <w:tcW w:w="4176" w:type="dxa"/>
             <w:gridSpan w:val="7"/>
             <w:vAlign w:val="center"/>
           </w:tcPr>
@@ -139,7 +144,7 @@
         </w:tc>
         <w:tc>
           <w:tcPr>
-            <w:tcW w:w="1276" w:type="dxa"/>
+            <w:tcW w:w="1296" w:type="dxa"/>
             <w:gridSpan w:val="4"/>
             <w:shd w:val="clear" w:color="auto" w:fill="BADDE6"/>
             <w:vAlign w:val="center"/>
@@ -187,7 +192,7 @@
         </w:tc>
         <w:tc>
           <w:tcPr>
-            <w:tcW w:w="2268" w:type="dxa"/>
+            <w:tcW w:w="2304" w:type="dxa"/>
             <w:gridSpan w:val="2"/>
             <w:vAlign w:val="center"/>
           </w:tcPr>
@@ -212,9 +217,12 @@
         </w:tc>
       </w:tr>
       <w:tr>
+        <w:trPr>
+          <w:trHeight w:val="351"/>
+        </w:trPr>
         <w:tc>
           <w:tcPr>
-            <w:tcW w:w="2410" w:type="dxa"/>
+            <w:tcW w:w="2448" w:type="dxa"/>
             <w:gridSpan w:val="3"/>
             <w:shd w:val="clear" w:color="auto" w:fill="BADDE6"/>
             <w:vAlign w:val="center"/>
@@ -249,7 +257,7 @@
         </w:tc>
         <w:tc>
           <w:tcPr>
-            <w:tcW w:w="7655" w:type="dxa"/>
+            <w:tcW w:w="7776" w:type="dxa"/>
             <w:gridSpan w:val="13"/>
             <w:vAlign w:val="center"/>
           </w:tcPr>
@@ -281,9 +289,12 @@
         </w:tc>
       </w:tr>
       <w:tr>
+        <w:trPr>
+          <w:trHeight w:val="362"/>
+        </w:trPr>
         <w:tc>
           <w:tcPr>
-            <w:tcW w:w="2410" w:type="dxa"/>
+            <w:tcW w:w="2448" w:type="dxa"/>
             <w:gridSpan w:val="3"/>
             <w:shd w:val="clear" w:color="auto" w:fill="BADDE6"/>
             <w:vAlign w:val="center"/>
@@ -321,7 +332,7 @@
         </w:tc>
         <w:tc>
           <w:tcPr>
-            <w:tcW w:w="4111" w:type="dxa"/>
+            <w:tcW w:w="4176" w:type="dxa"/>
             <w:gridSpan w:val="7"/>
             <w:vAlign w:val="center"/>
           </w:tcPr>
@@ -345,7 +356,7 @@
         </w:tc>
         <w:tc>
           <w:tcPr>
-            <w:tcW w:w="1276" w:type="dxa"/>
+            <w:tcW w:w="1296" w:type="dxa"/>
             <w:gridSpan w:val="4"/>
             <w:shd w:val="clear" w:color="auto" w:fill="BADDE6"/>
             <w:vAlign w:val="center"/>
@@ -383,7 +394,7 @@
         </w:tc>
         <w:tc>
           <w:tcPr>
-            <w:tcW w:w="2268" w:type="dxa"/>
+            <w:tcW w:w="2304" w:type="dxa"/>
             <w:gridSpan w:val="2"/>
             <w:vAlign w:val="center"/>
           </w:tcPr>
@@ -416,9 +427,12 @@
         </w:tc>
       </w:tr>
       <w:tr>
+        <w:trPr>
+          <w:trHeight w:val="351"/>
+        </w:trPr>
         <w:tc>
           <w:tcPr>
-            <w:tcW w:w="2410" w:type="dxa"/>
+            <w:tcW w:w="2448" w:type="dxa"/>
             <w:gridSpan w:val="3"/>
             <w:shd w:val="clear" w:color="auto" w:fill="BADDE6"/>
             <w:vAlign w:val="center"/>
@@ -456,7 +470,7 @@
         </w:tc>
         <w:tc>
           <w:tcPr>
-            <w:tcW w:w="7655" w:type="dxa"/>
+            <w:tcW w:w="7776" w:type="dxa"/>
             <w:gridSpan w:val="13"/>
             <w:vAlign w:val="center"/>
           </w:tcPr>
@@ -476,15 +490,16 @@
                 <w:lang w:val="en-AU"/>
               </w:rPr>
             </w:pPr>
-            <w:bookmarkStart w:id="0" w:name="_GoBack"/>
-            <w:bookmarkEnd w:id="0"/>
           </w:p>
         </w:tc>
       </w:tr>
       <w:tr>
+        <w:trPr>
+          <w:trHeight w:val="669"/>
+        </w:trPr>
         <w:tc>
           <w:tcPr>
-            <w:tcW w:w="2410" w:type="dxa"/>
+            <w:tcW w:w="2448" w:type="dxa"/>
             <w:gridSpan w:val="3"/>
             <w:shd w:val="clear" w:color="auto" w:fill="BADDE6"/>
             <w:vAlign w:val="center"/>
@@ -522,7 +537,7 @@
         </w:tc>
         <w:tc>
           <w:tcPr>
-            <w:tcW w:w="7655" w:type="dxa"/>
+            <w:tcW w:w="7776" w:type="dxa"/>
             <w:gridSpan w:val="13"/>
             <w:vAlign w:val="center"/>
           </w:tcPr>
@@ -610,9 +625,12 @@
         </w:tc>
       </w:tr>
       <w:tr>
+        <w:trPr>
+          <w:trHeight w:val="351"/>
+        </w:trPr>
         <w:tc>
           <w:tcPr>
-            <w:tcW w:w="10065" w:type="dxa"/>
+            <w:tcW w:w="10224" w:type="dxa"/>
             <w:gridSpan w:val="16"/>
             <w:shd w:val="clear" w:color="auto" w:fill="E41F35"/>
             <w:vAlign w:val="center"/>
@@ -650,10 +668,16 @@
         </w:tc>
       </w:tr>
       <w:tr>
+        <w:trPr>
+          <w:trHeight w:val="362"/>
+        </w:trPr>
         <w:tc>
           <w:tcPr>
-            <w:tcW w:w="1843" w:type="dxa"/>
+            <w:tcW w:w="1872" w:type="dxa"/>
             <w:gridSpan w:val="2"/>
+            <w:tcBorders>
+              <w:bottom w:val="single" w:sz="8" w:space="0" w:color="000000"/>
+            </w:tcBorders>
             <w:shd w:val="clear" w:color="auto" w:fill="BADDE6"/>
             <w:vAlign w:val="center"/>
           </w:tcPr>
@@ -690,8 +714,11 @@
         </w:tc>
         <w:tc>
           <w:tcPr>
-            <w:tcW w:w="1985" w:type="dxa"/>
+            <w:tcW w:w="2016" w:type="dxa"/>
             <w:gridSpan w:val="4"/>
+            <w:tcBorders>
+              <w:bottom w:val="single" w:sz="8" w:space="0" w:color="000000"/>
+            </w:tcBorders>
             <w:shd w:val="clear" w:color="auto" w:fill="BADDE6"/>
             <w:vAlign w:val="center"/>
           </w:tcPr>
@@ -728,8 +755,11 @@
         </w:tc>
         <w:tc>
           <w:tcPr>
-            <w:tcW w:w="6237" w:type="dxa"/>
+            <w:tcW w:w="6336" w:type="dxa"/>
             <w:gridSpan w:val="10"/>
+            <w:tcBorders>
+              <w:bottom w:val="single" w:sz="8" w:space="0" w:color="000000"/>
+            </w:tcBorders>
             <w:shd w:val="clear" w:color="auto" w:fill="BADDE6"/>
             <w:vAlign w:val="center"/>
           </w:tcPr>
@@ -766,11 +796,24 @@
         </w:tc>
       </w:tr>
       <w:tr>
+        <w:trPr>
+          <w:trHeight w:val="311"/>
+        </w:trPr>
         <w:tc>
           <w:tcPr>
-            <w:tcW w:w="1843" w:type="dxa"/>
+            <w:tcW w:w="1872" w:type="dxa"/>
             <w:gridSpan w:val="2"/>
+            <w:tcBorders>
+              <w:top w:val="single" w:sz="8" w:space="0" w:color="000000"/>
+              <w:left w:val="single" w:sz="8" w:space="0" w:color="000000"/>
+              <w:bottom w:val="single" w:sz="8" w:space="0" w:color="000000"/>
+              <w:right w:val="single" w:sz="8" w:space="0" w:color="000000"/>
+            </w:tcBorders>
             <w:shd w:val="clear" w:color="auto" w:fill="FFFFFF" w:themeFill="background1"/>
+            <w:tcMar>
+              <w:left w:w="0" w:type="dxa"/>
+              <w:right w:w="0" w:type="dxa"/>
+            </w:tcMar>
             <w:vAlign w:val="center"/>
           </w:tcPr>
           <w:p>
@@ -794,9 +837,19 @@
         </w:tc>
         <w:tc>
           <w:tcPr>
-            <w:tcW w:w="1985" w:type="dxa"/>
+            <w:tcW w:w="2016" w:type="dxa"/>
             <w:gridSpan w:val="4"/>
+            <w:tcBorders>
+              <w:top w:val="single" w:sz="8" w:space="0" w:color="000000"/>
+              <w:left w:val="single" w:sz="8" w:space="0" w:color="000000"/>
+              <w:bottom w:val="single" w:sz="8" w:space="0" w:color="000000"/>
+              <w:right w:val="single" w:sz="8" w:space="0" w:color="000000"/>
+            </w:tcBorders>
             <w:shd w:val="clear" w:color="auto" w:fill="FFFFFF" w:themeFill="background1"/>
+            <w:tcMar>
+              <w:left w:w="0" w:type="dxa"/>
+              <w:right w:w="0" w:type="dxa"/>
+            </w:tcMar>
             <w:vAlign w:val="center"/>
           </w:tcPr>
           <w:p>
@@ -820,9 +873,19 @@
         </w:tc>
         <w:tc>
           <w:tcPr>
-            <w:tcW w:w="6237" w:type="dxa"/>
+            <w:tcW w:w="6336" w:type="dxa"/>
             <w:gridSpan w:val="10"/>
+            <w:tcBorders>
+              <w:top w:val="single" w:sz="8" w:space="0" w:color="000000"/>
+              <w:left w:val="single" w:sz="8" w:space="0" w:color="000000"/>
+              <w:bottom w:val="single" w:sz="8" w:space="0" w:color="000000"/>
+              <w:right w:val="single" w:sz="8" w:space="0" w:color="000000"/>
+            </w:tcBorders>
             <w:shd w:val="clear" w:color="auto" w:fill="FFFFFF" w:themeFill="background1"/>
+            <w:tcMar>
+              <w:left w:w="0" w:type="dxa"/>
+              <w:right w:w="0" w:type="dxa"/>
+            </w:tcMar>
             <w:vAlign w:val="center"/>
           </w:tcPr>
           <w:p>
@@ -845,11 +908,24 @@
         </w:tc>
       </w:tr>
       <w:tr>
+        <w:trPr>
+          <w:trHeight w:val="311"/>
+        </w:trPr>
         <w:tc>
           <w:tcPr>
-            <w:tcW w:w="1843" w:type="dxa"/>
+            <w:tcW w:w="1872" w:type="dxa"/>
             <w:gridSpan w:val="2"/>
+            <w:tcBorders>
+              <w:top w:val="single" w:sz="8" w:space="0" w:color="000000"/>
+              <w:left w:val="single" w:sz="8" w:space="0" w:color="000000"/>
+              <w:bottom w:val="single" w:sz="8" w:space="0" w:color="000000"/>
+              <w:right w:val="single" w:sz="8" w:space="0" w:color="000000"/>
+            </w:tcBorders>
             <w:shd w:val="clear" w:color="auto" w:fill="FFFFFF" w:themeFill="background1"/>
+            <w:tcMar>
+              <w:left w:w="0" w:type="dxa"/>
+              <w:right w:w="0" w:type="dxa"/>
+            </w:tcMar>
             <w:vAlign w:val="center"/>
           </w:tcPr>
           <w:p>
@@ -873,9 +949,19 @@
         </w:tc>
         <w:tc>
           <w:tcPr>
-            <w:tcW w:w="1985" w:type="dxa"/>
+            <w:tcW w:w="2016" w:type="dxa"/>
             <w:gridSpan w:val="4"/>
+            <w:tcBorders>
+              <w:top w:val="single" w:sz="8" w:space="0" w:color="000000"/>
+              <w:left w:val="single" w:sz="8" w:space="0" w:color="000000"/>
+              <w:bottom w:val="single" w:sz="8" w:space="0" w:color="000000"/>
+              <w:right w:val="single" w:sz="8" w:space="0" w:color="000000"/>
+            </w:tcBorders>
             <w:shd w:val="clear" w:color="auto" w:fill="FFFFFF" w:themeFill="background1"/>
+            <w:tcMar>
+              <w:left w:w="0" w:type="dxa"/>
+              <w:right w:w="0" w:type="dxa"/>
+            </w:tcMar>
             <w:vAlign w:val="center"/>
           </w:tcPr>
           <w:p>
@@ -899,9 +985,19 @@
         </w:tc>
         <w:tc>
           <w:tcPr>
-            <w:tcW w:w="6237" w:type="dxa"/>
+            <w:tcW w:w="6336" w:type="dxa"/>
             <w:gridSpan w:val="10"/>
+            <w:tcBorders>
+              <w:top w:val="single" w:sz="8" w:space="0" w:color="000000"/>
+              <w:left w:val="single" w:sz="8" w:space="0" w:color="000000"/>
+              <w:bottom w:val="single" w:sz="8" w:space="0" w:color="000000"/>
+              <w:right w:val="single" w:sz="8" w:space="0" w:color="000000"/>
+            </w:tcBorders>
             <w:shd w:val="clear" w:color="auto" w:fill="FFFFFF" w:themeFill="background1"/>
+            <w:tcMar>
+              <w:left w:w="0" w:type="dxa"/>
+              <w:right w:w="0" w:type="dxa"/>
+            </w:tcMar>
             <w:vAlign w:val="center"/>
           </w:tcPr>
           <w:p>
@@ -924,11 +1020,24 @@
         </w:tc>
       </w:tr>
       <w:tr>
+        <w:trPr>
+          <w:trHeight w:val="311"/>
+        </w:trPr>
         <w:tc>
           <w:tcPr>
-            <w:tcW w:w="1843" w:type="dxa"/>
+            <w:tcW w:w="1872" w:type="dxa"/>
             <w:gridSpan w:val="2"/>
+            <w:tcBorders>
+              <w:top w:val="single" w:sz="8" w:space="0" w:color="000000"/>
+              <w:left w:val="single" w:sz="8" w:space="0" w:color="000000"/>
+              <w:bottom w:val="single" w:sz="8" w:space="0" w:color="000000"/>
+              <w:right w:val="single" w:sz="8" w:space="0" w:color="000000"/>
+            </w:tcBorders>
             <w:shd w:val="clear" w:color="auto" w:fill="FFFFFF" w:themeFill="background1"/>
+            <w:tcMar>
+              <w:left w:w="0" w:type="dxa"/>
+              <w:right w:w="0" w:type="dxa"/>
+            </w:tcMar>
             <w:vAlign w:val="center"/>
           </w:tcPr>
           <w:p>
@@ -952,9 +1061,19 @@
         </w:tc>
         <w:tc>
           <w:tcPr>
-            <w:tcW w:w="1985" w:type="dxa"/>
+            <w:tcW w:w="2016" w:type="dxa"/>
             <w:gridSpan w:val="4"/>
+            <w:tcBorders>
+              <w:top w:val="single" w:sz="8" w:space="0" w:color="000000"/>
+              <w:left w:val="single" w:sz="8" w:space="0" w:color="000000"/>
+              <w:bottom w:val="single" w:sz="8" w:space="0" w:color="000000"/>
+              <w:right w:val="single" w:sz="8" w:space="0" w:color="000000"/>
+            </w:tcBorders>
             <w:shd w:val="clear" w:color="auto" w:fill="FFFFFF" w:themeFill="background1"/>
+            <w:tcMar>
+              <w:left w:w="0" w:type="dxa"/>
+              <w:right w:w="0" w:type="dxa"/>
+            </w:tcMar>
             <w:vAlign w:val="center"/>
           </w:tcPr>
           <w:p>
@@ -978,9 +1097,19 @@
         </w:tc>
         <w:tc>
           <w:tcPr>
-            <w:tcW w:w="6237" w:type="dxa"/>
+            <w:tcW w:w="6336" w:type="dxa"/>
             <w:gridSpan w:val="10"/>
+            <w:tcBorders>
+              <w:top w:val="single" w:sz="8" w:space="0" w:color="000000"/>
+              <w:left w:val="single" w:sz="8" w:space="0" w:color="000000"/>
+              <w:bottom w:val="single" w:sz="8" w:space="0" w:color="000000"/>
+              <w:right w:val="single" w:sz="8" w:space="0" w:color="000000"/>
+            </w:tcBorders>
             <w:shd w:val="clear" w:color="auto" w:fill="FFFFFF" w:themeFill="background1"/>
+            <w:tcMar>
+              <w:left w:w="0" w:type="dxa"/>
+              <w:right w:w="0" w:type="dxa"/>
+            </w:tcMar>
             <w:vAlign w:val="center"/>
           </w:tcPr>
           <w:p>
@@ -1003,11 +1132,24 @@
         </w:tc>
       </w:tr>
       <w:tr>
+        <w:trPr>
+          <w:trHeight w:val="311"/>
+        </w:trPr>
         <w:tc>
           <w:tcPr>
-            <w:tcW w:w="1843" w:type="dxa"/>
+            <w:tcW w:w="1872" w:type="dxa"/>
             <w:gridSpan w:val="2"/>
+            <w:tcBorders>
+              <w:top w:val="single" w:sz="8" w:space="0" w:color="000000"/>
+              <w:left w:val="single" w:sz="8" w:space="0" w:color="000000"/>
+              <w:bottom w:val="single" w:sz="8" w:space="0" w:color="000000"/>
+              <w:right w:val="single" w:sz="8" w:space="0" w:color="000000"/>
+            </w:tcBorders>
             <w:shd w:val="clear" w:color="auto" w:fill="FFFFFF" w:themeFill="background1"/>
+            <w:tcMar>
+              <w:left w:w="0" w:type="dxa"/>
+              <w:right w:w="0" w:type="dxa"/>
+            </w:tcMar>
             <w:vAlign w:val="center"/>
           </w:tcPr>
           <w:p>
@@ -1031,9 +1173,19 @@
         </w:tc>
         <w:tc>
           <w:tcPr>
-            <w:tcW w:w="1985" w:type="dxa"/>
+            <w:tcW w:w="2016" w:type="dxa"/>
             <w:gridSpan w:val="4"/>
+            <w:tcBorders>
+              <w:top w:val="single" w:sz="8" w:space="0" w:color="000000"/>
+              <w:left w:val="single" w:sz="8" w:space="0" w:color="000000"/>
+              <w:bottom w:val="single" w:sz="8" w:space="0" w:color="000000"/>
+              <w:right w:val="single" w:sz="8" w:space="0" w:color="000000"/>
+            </w:tcBorders>
             <w:shd w:val="clear" w:color="auto" w:fill="FFFFFF" w:themeFill="background1"/>
+            <w:tcMar>
+              <w:left w:w="0" w:type="dxa"/>
+              <w:right w:w="0" w:type="dxa"/>
+            </w:tcMar>
             <w:vAlign w:val="center"/>
           </w:tcPr>
           <w:p>
@@ -1057,9 +1209,19 @@
         </w:tc>
         <w:tc>
           <w:tcPr>
-            <w:tcW w:w="6237" w:type="dxa"/>
+            <w:tcW w:w="6336" w:type="dxa"/>
             <w:gridSpan w:val="10"/>
+            <w:tcBorders>
+              <w:top w:val="single" w:sz="8" w:space="0" w:color="000000"/>
+              <w:left w:val="single" w:sz="8" w:space="0" w:color="000000"/>
+              <w:bottom w:val="single" w:sz="8" w:space="0" w:color="000000"/>
+              <w:right w:val="single" w:sz="8" w:space="0" w:color="000000"/>
+            </w:tcBorders>
             <w:shd w:val="clear" w:color="auto" w:fill="FFFFFF" w:themeFill="background1"/>
+            <w:tcMar>
+              <w:left w:w="0" w:type="dxa"/>
+              <w:right w:w="0" w:type="dxa"/>
+            </w:tcMar>
             <w:vAlign w:val="center"/>
           </w:tcPr>
           <w:p>
@@ -1082,11 +1244,24 @@
         </w:tc>
       </w:tr>
       <w:tr>
+        <w:trPr>
+          <w:trHeight w:val="311"/>
+        </w:trPr>
         <w:tc>
           <w:tcPr>
-            <w:tcW w:w="1843" w:type="dxa"/>
+            <w:tcW w:w="1872" w:type="dxa"/>
             <w:gridSpan w:val="2"/>
+            <w:tcBorders>
+              <w:top w:val="single" w:sz="8" w:space="0" w:color="000000"/>
+              <w:left w:val="single" w:sz="8" w:space="0" w:color="000000"/>
+              <w:bottom w:val="single" w:sz="8" w:space="0" w:color="000000"/>
+              <w:right w:val="single" w:sz="8" w:space="0" w:color="000000"/>
+            </w:tcBorders>
             <w:shd w:val="clear" w:color="auto" w:fill="FFFFFF" w:themeFill="background1"/>
+            <w:tcMar>
+              <w:left w:w="0" w:type="dxa"/>
+              <w:right w:w="0" w:type="dxa"/>
+            </w:tcMar>
             <w:vAlign w:val="center"/>
           </w:tcPr>
           <w:p>
@@ -1110,9 +1285,19 @@
         </w:tc>
         <w:tc>
           <w:tcPr>
-            <w:tcW w:w="1985" w:type="dxa"/>
+            <w:tcW w:w="2016" w:type="dxa"/>
             <w:gridSpan w:val="4"/>
+            <w:tcBorders>
+              <w:top w:val="single" w:sz="8" w:space="0" w:color="000000"/>
+              <w:left w:val="single" w:sz="8" w:space="0" w:color="000000"/>
+              <w:bottom w:val="single" w:sz="8" w:space="0" w:color="000000"/>
+              <w:right w:val="single" w:sz="8" w:space="0" w:color="000000"/>
+            </w:tcBorders>
             <w:shd w:val="clear" w:color="auto" w:fill="FFFFFF" w:themeFill="background1"/>
+            <w:tcMar>
+              <w:left w:w="0" w:type="dxa"/>
+              <w:right w:w="0" w:type="dxa"/>
+            </w:tcMar>
             <w:vAlign w:val="center"/>
           </w:tcPr>
           <w:p>
@@ -1136,9 +1321,19 @@
         </w:tc>
         <w:tc>
           <w:tcPr>
-            <w:tcW w:w="6237" w:type="dxa"/>
+            <w:tcW w:w="6336" w:type="dxa"/>
             <w:gridSpan w:val="10"/>
+            <w:tcBorders>
+              <w:top w:val="single" w:sz="8" w:space="0" w:color="000000"/>
+              <w:left w:val="single" w:sz="8" w:space="0" w:color="000000"/>
+              <w:bottom w:val="single" w:sz="8" w:space="0" w:color="000000"/>
+              <w:right w:val="single" w:sz="8" w:space="0" w:color="000000"/>
+            </w:tcBorders>
             <w:shd w:val="clear" w:color="auto" w:fill="FFFFFF" w:themeFill="background1"/>
+            <w:tcMar>
+              <w:left w:w="0" w:type="dxa"/>
+              <w:right w:w="0" w:type="dxa"/>
+            </w:tcMar>
             <w:vAlign w:val="center"/>
           </w:tcPr>
           <w:p>
@@ -1161,11 +1356,24 @@
         </w:tc>
       </w:tr>
       <w:tr>
+        <w:trPr>
+          <w:trHeight w:val="311"/>
+        </w:trPr>
         <w:tc>
           <w:tcPr>
-            <w:tcW w:w="1843" w:type="dxa"/>
+            <w:tcW w:w="1872" w:type="dxa"/>
             <w:gridSpan w:val="2"/>
+            <w:tcBorders>
+              <w:top w:val="single" w:sz="8" w:space="0" w:color="000000"/>
+              <w:left w:val="single" w:sz="8" w:space="0" w:color="000000"/>
+              <w:bottom w:val="single" w:sz="8" w:space="0" w:color="000000"/>
+              <w:right w:val="single" w:sz="8" w:space="0" w:color="000000"/>
+            </w:tcBorders>
             <w:shd w:val="clear" w:color="auto" w:fill="FFFFFF" w:themeFill="background1"/>
+            <w:tcMar>
+              <w:left w:w="0" w:type="dxa"/>
+              <w:right w:w="0" w:type="dxa"/>
+            </w:tcMar>
             <w:vAlign w:val="center"/>
           </w:tcPr>
           <w:p>
@@ -1189,9 +1397,19 @@
         </w:tc>
         <w:tc>
           <w:tcPr>
-            <w:tcW w:w="1985" w:type="dxa"/>
+            <w:tcW w:w="2016" w:type="dxa"/>
             <w:gridSpan w:val="4"/>
+            <w:tcBorders>
+              <w:top w:val="single" w:sz="8" w:space="0" w:color="000000"/>
+              <w:left w:val="single" w:sz="8" w:space="0" w:color="000000"/>
+              <w:bottom w:val="single" w:sz="8" w:space="0" w:color="000000"/>
+              <w:right w:val="single" w:sz="8" w:space="0" w:color="000000"/>
+            </w:tcBorders>
             <w:shd w:val="clear" w:color="auto" w:fill="FFFFFF" w:themeFill="background1"/>
+            <w:tcMar>
+              <w:left w:w="0" w:type="dxa"/>
+              <w:right w:w="0" w:type="dxa"/>
+            </w:tcMar>
             <w:vAlign w:val="center"/>
           </w:tcPr>
           <w:p>
@@ -1215,9 +1433,19 @@
         </w:tc>
         <w:tc>
           <w:tcPr>
-            <w:tcW w:w="6237" w:type="dxa"/>
+            <w:tcW w:w="6336" w:type="dxa"/>
             <w:gridSpan w:val="10"/>
+            <w:tcBorders>
+              <w:top w:val="single" w:sz="8" w:space="0" w:color="000000"/>
+              <w:left w:val="single" w:sz="8" w:space="0" w:color="000000"/>
+              <w:bottom w:val="single" w:sz="8" w:space="0" w:color="000000"/>
+              <w:right w:val="single" w:sz="8" w:space="0" w:color="000000"/>
+            </w:tcBorders>
             <w:shd w:val="clear" w:color="auto" w:fill="FFFFFF" w:themeFill="background1"/>
+            <w:tcMar>
+              <w:left w:w="0" w:type="dxa"/>
+              <w:right w:w="0" w:type="dxa"/>
+            </w:tcMar>
             <w:vAlign w:val="center"/>
           </w:tcPr>
           <w:p>
@@ -1240,11 +1468,24 @@
         </w:tc>
       </w:tr>
       <w:tr>
+        <w:trPr>
+          <w:trHeight w:val="311"/>
+        </w:trPr>
         <w:tc>
           <w:tcPr>
-            <w:tcW w:w="1843" w:type="dxa"/>
+            <w:tcW w:w="1872" w:type="dxa"/>
             <w:gridSpan w:val="2"/>
+            <w:tcBorders>
+              <w:top w:val="single" w:sz="8" w:space="0" w:color="000000"/>
+              <w:left w:val="single" w:sz="8" w:space="0" w:color="000000"/>
+              <w:bottom w:val="single" w:sz="8" w:space="0" w:color="000000"/>
+              <w:right w:val="single" w:sz="8" w:space="0" w:color="000000"/>
+            </w:tcBorders>
             <w:shd w:val="clear" w:color="auto" w:fill="FFFFFF" w:themeFill="background1"/>
+            <w:tcMar>
+              <w:left w:w="0" w:type="dxa"/>
+              <w:right w:w="0" w:type="dxa"/>
+            </w:tcMar>
             <w:vAlign w:val="center"/>
           </w:tcPr>
           <w:p>
@@ -1268,9 +1509,19 @@
         </w:tc>
         <w:tc>
           <w:tcPr>
-            <w:tcW w:w="1985" w:type="dxa"/>
+            <w:tcW w:w="2016" w:type="dxa"/>
             <w:gridSpan w:val="4"/>
+            <w:tcBorders>
+              <w:top w:val="single" w:sz="8" w:space="0" w:color="000000"/>
+              <w:left w:val="single" w:sz="8" w:space="0" w:color="000000"/>
+              <w:bottom w:val="single" w:sz="8" w:space="0" w:color="000000"/>
+              <w:right w:val="single" w:sz="8" w:space="0" w:color="000000"/>
+            </w:tcBorders>
             <w:shd w:val="clear" w:color="auto" w:fill="FFFFFF" w:themeFill="background1"/>
+            <w:tcMar>
+              <w:left w:w="0" w:type="dxa"/>
+              <w:right w:w="0" w:type="dxa"/>
+            </w:tcMar>
             <w:vAlign w:val="center"/>
           </w:tcPr>
           <w:p>
@@ -1294,9 +1545,19 @@
         </w:tc>
         <w:tc>
           <w:tcPr>
-            <w:tcW w:w="6237" w:type="dxa"/>
+            <w:tcW w:w="6336" w:type="dxa"/>
             <w:gridSpan w:val="10"/>
+            <w:tcBorders>
+              <w:top w:val="single" w:sz="8" w:space="0" w:color="000000"/>
+              <w:left w:val="single" w:sz="8" w:space="0" w:color="000000"/>
+              <w:bottom w:val="single" w:sz="8" w:space="0" w:color="000000"/>
+              <w:right w:val="single" w:sz="8" w:space="0" w:color="000000"/>
+            </w:tcBorders>
             <w:shd w:val="clear" w:color="auto" w:fill="FFFFFF" w:themeFill="background1"/>
+            <w:tcMar>
+              <w:left w:w="0" w:type="dxa"/>
+              <w:right w:w="0" w:type="dxa"/>
+            </w:tcMar>
             <w:vAlign w:val="center"/>
           </w:tcPr>
           <w:p>
@@ -1319,170 +1580,15 @@
         </w:tc>
       </w:tr>
       <w:tr>
+        <w:trPr>
+          <w:trHeight w:val="362"/>
+        </w:trPr>
         <w:tc>
           <w:tcPr>
-            <w:tcW w:w="1843" w:type="dxa"/>
-            <w:gridSpan w:val="2"/>
-            <w:shd w:val="clear" w:color="auto" w:fill="FFFFFF" w:themeFill="background1"/>
-            <w:vAlign w:val="center"/>
-          </w:tcPr>
-          <w:p>
-            <w:pPr>
-              <w:tabs>
-                <w:tab w:val="left" w:pos="2268"/>
-                <w:tab w:val="left" w:pos="4536"/>
-                <w:tab w:val="left" w:pos="7018"/>
-                <w:tab w:val="left" w:pos="9627"/>
-                <w:tab w:val="left" w:pos="10250"/>
-              </w:tabs>
-              <w:spacing w:before="40" w:after="40"/>
-              <w:jc w:val="center"/>
-              <w:rPr>
-                <w:rFonts w:asciiTheme="minorHAnsi" w:hAnsiTheme="minorHAnsi" w:cstheme="minorHAnsi"/>
-                <w:color w:val="27251F"/>
-                <w:lang w:val="en-AU"/>
-              </w:rPr>
-            </w:pPr>
-          </w:p>
-        </w:tc>
-        <w:tc>
-          <w:tcPr>
-            <w:tcW w:w="1985" w:type="dxa"/>
-            <w:gridSpan w:val="4"/>
-            <w:shd w:val="clear" w:color="auto" w:fill="FFFFFF" w:themeFill="background1"/>
-            <w:vAlign w:val="center"/>
-          </w:tcPr>
-          <w:p>
-            <w:pPr>
-              <w:tabs>
-                <w:tab w:val="left" w:pos="2268"/>
-                <w:tab w:val="left" w:pos="4536"/>
-                <w:tab w:val="left" w:pos="7018"/>
-                <w:tab w:val="left" w:pos="9627"/>
-                <w:tab w:val="left" w:pos="10250"/>
-              </w:tabs>
-              <w:spacing w:before="40" w:after="40"/>
-              <w:jc w:val="center"/>
-              <w:rPr>
-                <w:rFonts w:asciiTheme="minorHAnsi" w:hAnsiTheme="minorHAnsi" w:cstheme="minorHAnsi"/>
-                <w:color w:val="27251F"/>
-                <w:lang w:val="en-AU"/>
-              </w:rPr>
-            </w:pPr>
-          </w:p>
-        </w:tc>
-        <w:tc>
-          <w:tcPr>
-            <w:tcW w:w="6237" w:type="dxa"/>
-            <w:gridSpan w:val="10"/>
-            <w:shd w:val="clear" w:color="auto" w:fill="FFFFFF" w:themeFill="background1"/>
-            <w:vAlign w:val="center"/>
-          </w:tcPr>
-          <w:p>
-            <w:pPr>
-              <w:tabs>
-                <w:tab w:val="left" w:pos="2268"/>
-                <w:tab w:val="left" w:pos="4536"/>
-                <w:tab w:val="left" w:pos="7018"/>
-                <w:tab w:val="left" w:pos="9627"/>
-                <w:tab w:val="left" w:pos="10250"/>
-              </w:tabs>
-              <w:spacing w:before="40" w:after="40"/>
-              <w:rPr>
-                <w:rFonts w:asciiTheme="minorHAnsi" w:hAnsiTheme="minorHAnsi" w:cstheme="minorHAnsi"/>
-                <w:color w:val="27251F"/>
-                <w:lang w:val="en-AU"/>
-              </w:rPr>
-            </w:pPr>
-          </w:p>
-        </w:tc>
-      </w:tr>
-      <w:tr>
-        <w:tc>
-          <w:tcPr>
-            <w:tcW w:w="1843" w:type="dxa"/>
-            <w:gridSpan w:val="2"/>
-            <w:shd w:val="clear" w:color="auto" w:fill="FFFFFF" w:themeFill="background1"/>
-            <w:vAlign w:val="center"/>
-          </w:tcPr>
-          <w:p>
-            <w:pPr>
-              <w:tabs>
-                <w:tab w:val="left" w:pos="2268"/>
-                <w:tab w:val="left" w:pos="4536"/>
-                <w:tab w:val="left" w:pos="7018"/>
-                <w:tab w:val="left" w:pos="9627"/>
-                <w:tab w:val="left" w:pos="10250"/>
-              </w:tabs>
-              <w:spacing w:before="40" w:after="40"/>
-              <w:jc w:val="center"/>
-              <w:rPr>
-                <w:rFonts w:asciiTheme="minorHAnsi" w:hAnsiTheme="minorHAnsi" w:cstheme="minorHAnsi"/>
-                <w:color w:val="27251F"/>
-                <w:lang w:val="en-AU"/>
-              </w:rPr>
-            </w:pPr>
-          </w:p>
-        </w:tc>
-        <w:tc>
-          <w:tcPr>
-            <w:tcW w:w="1985" w:type="dxa"/>
-            <w:gridSpan w:val="4"/>
-            <w:shd w:val="clear" w:color="auto" w:fill="FFFFFF" w:themeFill="background1"/>
-            <w:vAlign w:val="center"/>
-          </w:tcPr>
-          <w:p>
-            <w:pPr>
-              <w:tabs>
-                <w:tab w:val="left" w:pos="2268"/>
-                <w:tab w:val="left" w:pos="4536"/>
-                <w:tab w:val="left" w:pos="7018"/>
-                <w:tab w:val="left" w:pos="9627"/>
-                <w:tab w:val="left" w:pos="10250"/>
-              </w:tabs>
-              <w:spacing w:before="40" w:after="40"/>
-              <w:jc w:val="center"/>
-              <w:rPr>
-                <w:rFonts w:asciiTheme="minorHAnsi" w:hAnsiTheme="minorHAnsi" w:cstheme="minorHAnsi"/>
-                <w:color w:val="27251F"/>
-                <w:lang w:val="en-AU"/>
-              </w:rPr>
-            </w:pPr>
-          </w:p>
-        </w:tc>
-        <w:tc>
-          <w:tcPr>
-            <w:tcW w:w="6237" w:type="dxa"/>
-            <w:gridSpan w:val="10"/>
-            <w:shd w:val="clear" w:color="auto" w:fill="FFFFFF" w:themeFill="background1"/>
-            <w:vAlign w:val="center"/>
-          </w:tcPr>
-          <w:p>
-            <w:pPr>
-              <w:tabs>
-                <w:tab w:val="left" w:pos="2268"/>
-                <w:tab w:val="left" w:pos="4536"/>
-                <w:tab w:val="left" w:pos="7018"/>
-                <w:tab w:val="left" w:pos="9627"/>
-                <w:tab w:val="left" w:pos="10250"/>
-              </w:tabs>
-              <w:spacing w:before="40" w:after="40"/>
-              <w:rPr>
-                <w:rFonts w:asciiTheme="minorHAnsi" w:hAnsiTheme="minorHAnsi" w:cstheme="minorHAnsi"/>
-                <w:color w:val="27251F"/>
-                <w:lang w:val="en-AU"/>
-              </w:rPr>
-            </w:pPr>
-          </w:p>
-        </w:tc>
-      </w:tr>
-      <w:tr>
-        <w:tc>
-          <w:tcPr>
-            <w:tcW w:w="10065" w:type="dxa"/>
+            <w:tcW w:w="10224" w:type="dxa"/>
             <w:gridSpan w:val="16"/>
             <w:tcBorders>
-              <w:bottom w:val="single" w:sz="4" w:space="0" w:color="000000"/>
+              <w:top w:val="single" w:sz="8" w:space="0" w:color="000000"/>
             </w:tcBorders>
             <w:shd w:val="clear" w:color="auto" w:fill="E41F35"/>
             <w:vAlign w:val="center"/>
@@ -1516,921 +1622,12 @@
         </w:tc>
       </w:tr>
       <w:tr>
+        <w:trPr>
+          <w:trHeight w:val="351"/>
+        </w:trPr>
         <w:tc>
           <w:tcPr>
-            <w:tcW w:w="5032" w:type="dxa"/>
-            <w:gridSpan w:val="8"/>
-            <w:tcBorders>
-              <w:bottom w:val="single" w:sz="4" w:space="0" w:color="000000"/>
-              <w:right w:val="single" w:sz="4" w:space="0" w:color="auto"/>
-            </w:tcBorders>
-            <w:shd w:val="clear" w:color="auto" w:fill="EFEFEF"/>
-            <w:vAlign w:val="center"/>
-          </w:tcPr>
-          <w:p>
-            <w:pPr>
-              <w:pStyle w:val="ListParagraph"/>
-              <w:numPr>
-                <w:ilvl w:val="0"/>
-                <w:numId w:val="14"/>
-              </w:numPr>
-              <w:tabs>
-                <w:tab w:val="left" w:pos="2268"/>
-                <w:tab w:val="left" w:pos="4536"/>
-                <w:tab w:val="left" w:pos="7018"/>
-                <w:tab w:val="left" w:pos="9627"/>
-                <w:tab w:val="left" w:pos="10250"/>
-              </w:tabs>
-              <w:spacing w:before="40" w:after="40"/>
-              <w:ind w:left="321" w:hanging="321"/>
-              <w:rPr>
-                <w:rFonts w:asciiTheme="minorHAnsi" w:hAnsiTheme="minorHAnsi" w:cstheme="minorHAnsi"/>
-                <w:b/>
-                <w:bCs/>
-                <w:color w:val="27251F"/>
-                <w:lang w:val="en-AU"/>
-              </w:rPr>
-            </w:pPr>
-            <w:r>
-              <w:rPr>
-                <w:rFonts w:asciiTheme="minorHAnsi" w:hAnsiTheme="minorHAnsi" w:cstheme="minorHAnsi"/>
-                <w:b/>
-                <w:bCs/>
-                <w:color w:val="27251F"/>
-                <w:lang w:val="en-AU"/>
-              </w:rPr>
-              <w:t>Did the event result in patient or user injury or death?</w:t>
-            </w:r>
-          </w:p>
-        </w:tc>
-        <w:tc>
-          <w:tcPr>
-            <w:tcW w:w="2516" w:type="dxa"/>
-            <w:gridSpan w:val="5"/>
-            <w:tcBorders>
-              <w:left w:val="single" w:sz="4" w:space="0" w:color="auto"/>
-              <w:bottom w:val="single" w:sz="4" w:space="0" w:color="000000"/>
-              <w:right w:val="nil"/>
-            </w:tcBorders>
-            <w:vAlign w:val="center"/>
-          </w:tcPr>
-          <w:p>
-            <w:pPr>
-              <w:tabs>
-                <w:tab w:val="left" w:pos="2268"/>
-                <w:tab w:val="left" w:pos="4536"/>
-                <w:tab w:val="left" w:pos="7018"/>
-                <w:tab w:val="left" w:pos="9627"/>
-                <w:tab w:val="left" w:pos="10250"/>
-              </w:tabs>
-              <w:spacing w:before="40" w:after="40"/>
-              <w:jc w:val="center"/>
-              <w:rPr>
-                <w:rFonts w:asciiTheme="minorHAnsi" w:hAnsiTheme="minorHAnsi" w:cstheme="minorHAnsi"/>
-                <w:color w:val="27251F"/>
-                <w:lang w:val="en-AU"/>
-              </w:rPr>
-            </w:pPr>
-            <w:r>
-              <w:rPr>
-                <w:rFonts w:asciiTheme="minorHAnsi" w:hAnsiTheme="minorHAnsi" w:cstheme="minorHAnsi"/>
-              </w:rPr>
-              <w:fldChar w:fldCharType="begin">
-                <w:ffData>
-                  <w:name w:val="Check2"/>
-                  <w:enabled/>
-                  <w:calcOnExit w:val="0"/>
-                  <w:checkBox>
-                    <w:sizeAuto/>
-                    <w:default w:val="0"/>
-                  </w:checkBox>
-                </w:ffData>
-              </w:fldChar>
-            </w:r>
-            <w:r>
-              <w:rPr>
-                <w:rFonts w:asciiTheme="minorHAnsi" w:hAnsiTheme="minorHAnsi" w:cstheme="minorHAnsi"/>
-              </w:rPr>
-              <w:instrText xml:space="preserve"> FORMCHECKBOX </w:instrText>
-            </w:r>
-            <w:r>
-              <w:rPr>
-                <w:rFonts w:asciiTheme="minorHAnsi" w:hAnsiTheme="minorHAnsi" w:cstheme="minorHAnsi"/>
-              </w:rPr>
-            </w:r>
-            <w:r>
-              <w:rPr>
-                <w:rFonts w:asciiTheme="minorHAnsi" w:hAnsiTheme="minorHAnsi" w:cstheme="minorHAnsi"/>
-              </w:rPr>
-              <w:fldChar w:fldCharType="separate"/>
-            </w:r>
-            <w:r>
-              <w:rPr>
-                <w:rFonts w:asciiTheme="minorHAnsi" w:hAnsiTheme="minorHAnsi" w:cstheme="minorHAnsi"/>
-              </w:rPr>
-              <w:fldChar w:fldCharType="end"/>
-            </w:r>
-            <w:r>
-              <w:rPr>
-                <w:rFonts w:asciiTheme="minorHAnsi" w:hAnsiTheme="minorHAnsi" w:cstheme="minorHAnsi"/>
-              </w:rPr>
-              <w:t xml:space="preserve"> Yes</w:t>
-            </w:r>
-          </w:p>
-        </w:tc>
-        <w:tc>
-          <w:tcPr>
-            <w:tcW w:w="2517" w:type="dxa"/>
-            <w:gridSpan w:val="3"/>
-            <w:tcBorders>
-              <w:left w:val="nil"/>
-              <w:bottom w:val="single" w:sz="4" w:space="0" w:color="000000"/>
-            </w:tcBorders>
-            <w:vAlign w:val="center"/>
-          </w:tcPr>
-          <w:p>
-            <w:pPr>
-              <w:tabs>
-                <w:tab w:val="left" w:pos="2268"/>
-                <w:tab w:val="left" w:pos="4536"/>
-                <w:tab w:val="left" w:pos="7018"/>
-                <w:tab w:val="left" w:pos="9627"/>
-                <w:tab w:val="left" w:pos="10250"/>
-              </w:tabs>
-              <w:spacing w:before="40" w:after="40"/>
-              <w:jc w:val="center"/>
-              <w:rPr>
-                <w:rFonts w:asciiTheme="minorHAnsi" w:hAnsiTheme="minorHAnsi" w:cstheme="minorHAnsi"/>
-                <w:color w:val="27251F"/>
-                <w:lang w:val="en-AU"/>
-              </w:rPr>
-            </w:pPr>
-            <w:r>
-              <w:rPr>
-                <w:rFonts w:asciiTheme="minorHAnsi" w:hAnsiTheme="minorHAnsi" w:cstheme="minorHAnsi"/>
-              </w:rPr>
-              <w:fldChar w:fldCharType="begin">
-                <w:ffData>
-                  <w:name w:val="Check2"/>
-                  <w:enabled/>
-                  <w:calcOnExit w:val="0"/>
-                  <w:checkBox>
-                    <w:sizeAuto/>
-                    <w:default w:val="0"/>
-                  </w:checkBox>
-                </w:ffData>
-              </w:fldChar>
-            </w:r>
-            <w:r>
-              <w:rPr>
-                <w:rFonts w:asciiTheme="minorHAnsi" w:hAnsiTheme="minorHAnsi" w:cstheme="minorHAnsi"/>
-              </w:rPr>
-              <w:instrText xml:space="preserve"> FORMCHECKBOX </w:instrText>
-            </w:r>
-            <w:r>
-              <w:rPr>
-                <w:rFonts w:asciiTheme="minorHAnsi" w:hAnsiTheme="minorHAnsi" w:cstheme="minorHAnsi"/>
-              </w:rPr>
-            </w:r>
-            <w:r>
-              <w:rPr>
-                <w:rFonts w:asciiTheme="minorHAnsi" w:hAnsiTheme="minorHAnsi" w:cstheme="minorHAnsi"/>
-              </w:rPr>
-              <w:fldChar w:fldCharType="separate"/>
-            </w:r>
-            <w:r>
-              <w:rPr>
-                <w:rFonts w:asciiTheme="minorHAnsi" w:hAnsiTheme="minorHAnsi" w:cstheme="minorHAnsi"/>
-              </w:rPr>
-              <w:fldChar w:fldCharType="end"/>
-            </w:r>
-            <w:r>
-              <w:rPr>
-                <w:rFonts w:asciiTheme="minorHAnsi" w:hAnsiTheme="minorHAnsi" w:cstheme="minorHAnsi"/>
-              </w:rPr>
-              <w:t xml:space="preserve"> No</w:t>
-            </w:r>
-            <w:r>
-              <w:rPr>
-                <w:rFonts w:asciiTheme="minorHAnsi" w:hAnsiTheme="minorHAnsi" w:cstheme="minorHAnsi"/>
-              </w:rPr>
-              <w:t xml:space="preserve"> (if </w:t>
-            </w:r>
-            <w:r>
-              <w:rPr>
-                <w:rFonts w:asciiTheme="minorHAnsi" w:hAnsiTheme="minorHAnsi" w:cstheme="minorHAnsi"/>
-              </w:rPr>
-              <w:t>no</w:t>
-            </w:r>
-            <w:r>
-              <w:rPr>
-                <w:rFonts w:asciiTheme="minorHAnsi" w:hAnsiTheme="minorHAnsi" w:cstheme="minorHAnsi"/>
-              </w:rPr>
-              <w:t xml:space="preserve"> ignore Q2-6)</w:t>
-            </w:r>
-          </w:p>
-        </w:tc>
-      </w:tr>
-      <w:tr>
-        <w:tc>
-          <w:tcPr>
-            <w:tcW w:w="2835" w:type="dxa"/>
-            <w:gridSpan w:val="4"/>
-            <w:tcBorders>
-              <w:right w:val="single" w:sz="4" w:space="0" w:color="auto"/>
-            </w:tcBorders>
-            <w:shd w:val="clear" w:color="auto" w:fill="EFEFEF"/>
-            <w:vAlign w:val="center"/>
-          </w:tcPr>
-          <w:p>
-            <w:pPr>
-              <w:pStyle w:val="ListParagraph"/>
-              <w:numPr>
-                <w:ilvl w:val="0"/>
-                <w:numId w:val="14"/>
-              </w:numPr>
-              <w:tabs>
-                <w:tab w:val="left" w:pos="2268"/>
-                <w:tab w:val="left" w:pos="4536"/>
-                <w:tab w:val="left" w:pos="7018"/>
-                <w:tab w:val="left" w:pos="9627"/>
-                <w:tab w:val="left" w:pos="10250"/>
-              </w:tabs>
-              <w:spacing w:before="40" w:after="40"/>
-              <w:ind w:left="321" w:hanging="321"/>
-              <w:rPr>
-                <w:rFonts w:asciiTheme="minorHAnsi" w:hAnsiTheme="minorHAnsi" w:cstheme="minorHAnsi"/>
-                <w:b/>
-                <w:bCs/>
-                <w:color w:val="27251F"/>
-                <w:lang w:val="en-AU"/>
-              </w:rPr>
-            </w:pPr>
-            <w:r>
-              <w:rPr>
-                <w:rFonts w:asciiTheme="minorHAnsi" w:hAnsiTheme="minorHAnsi" w:cstheme="minorHAnsi"/>
-                <w:b/>
-                <w:bCs/>
-                <w:color w:val="27251F"/>
-                <w:lang w:val="en-AU"/>
-              </w:rPr>
-              <w:t>Did the event occur during</w:t>
-            </w:r>
-          </w:p>
-        </w:tc>
-        <w:tc>
-          <w:tcPr>
-            <w:tcW w:w="7230" w:type="dxa"/>
-            <w:gridSpan w:val="12"/>
-            <w:tcBorders>
-              <w:left w:val="single" w:sz="4" w:space="0" w:color="auto"/>
-            </w:tcBorders>
-            <w:vAlign w:val="center"/>
-          </w:tcPr>
-          <w:p>
-            <w:pPr>
-              <w:tabs>
-                <w:tab w:val="left" w:pos="2268"/>
-                <w:tab w:val="left" w:pos="4536"/>
-                <w:tab w:val="left" w:pos="7018"/>
-                <w:tab w:val="left" w:pos="9627"/>
-                <w:tab w:val="left" w:pos="10250"/>
-              </w:tabs>
-              <w:spacing w:before="40" w:after="40"/>
-              <w:rPr>
-                <w:rFonts w:asciiTheme="minorHAnsi" w:hAnsiTheme="minorHAnsi" w:cstheme="minorHAnsi"/>
-                <w:color w:val="27251F"/>
-                <w:lang w:val="en-AU"/>
-              </w:rPr>
-            </w:pPr>
-            <w:r>
-              <w:rPr>
-                <w:rFonts w:asciiTheme="minorHAnsi" w:hAnsiTheme="minorHAnsi" w:cstheme="minorHAnsi"/>
-              </w:rPr>
-              <w:fldChar w:fldCharType="begin">
-                <w:ffData>
-                  <w:name w:val="Check2"/>
-                  <w:enabled/>
-                  <w:calcOnExit w:val="0"/>
-                  <w:checkBox>
-                    <w:sizeAuto/>
-                    <w:default w:val="0"/>
-                  </w:checkBox>
-                </w:ffData>
-              </w:fldChar>
-            </w:r>
-            <w:r>
-              <w:rPr>
-                <w:rFonts w:asciiTheme="minorHAnsi" w:hAnsiTheme="minorHAnsi" w:cstheme="minorHAnsi"/>
-              </w:rPr>
-              <w:instrText xml:space="preserve"> FORMCHECKBOX </w:instrText>
-            </w:r>
-            <w:r>
-              <w:rPr>
-                <w:rFonts w:asciiTheme="minorHAnsi" w:hAnsiTheme="minorHAnsi" w:cstheme="minorHAnsi"/>
-              </w:rPr>
-            </w:r>
-            <w:r>
-              <w:rPr>
-                <w:rFonts w:asciiTheme="minorHAnsi" w:hAnsiTheme="minorHAnsi" w:cstheme="minorHAnsi"/>
-              </w:rPr>
-              <w:fldChar w:fldCharType="separate"/>
-            </w:r>
-            <w:r>
-              <w:rPr>
-                <w:rFonts w:asciiTheme="minorHAnsi" w:hAnsiTheme="minorHAnsi" w:cstheme="minorHAnsi"/>
-              </w:rPr>
-              <w:fldChar w:fldCharType="end"/>
-            </w:r>
-            <w:r>
-              <w:rPr>
-                <w:rFonts w:asciiTheme="minorHAnsi" w:hAnsiTheme="minorHAnsi" w:cstheme="minorHAnsi"/>
-              </w:rPr>
-              <w:t xml:space="preserve"> </w:t>
-            </w:r>
-            <w:r>
-              <w:rPr>
-                <w:rFonts w:asciiTheme="minorHAnsi" w:hAnsiTheme="minorHAnsi" w:cstheme="minorHAnsi"/>
-              </w:rPr>
-              <w:t>Set-up</w:t>
-            </w:r>
-            <w:r>
-              <w:rPr>
-                <w:rFonts w:asciiTheme="minorHAnsi" w:hAnsiTheme="minorHAnsi" w:cstheme="minorHAnsi"/>
-              </w:rPr>
-              <w:t xml:space="preserve"> </w:t>
-            </w:r>
-            <w:r>
-              <w:rPr>
-                <w:rFonts w:asciiTheme="minorHAnsi" w:hAnsiTheme="minorHAnsi" w:cstheme="minorHAnsi"/>
-              </w:rPr>
-              <w:t xml:space="preserve"> </w:t>
-            </w:r>
-            <w:r>
-              <w:rPr>
-                <w:rFonts w:asciiTheme="minorHAnsi" w:hAnsiTheme="minorHAnsi" w:cstheme="minorHAnsi"/>
-              </w:rPr>
-              <w:t xml:space="preserve">   </w:t>
-            </w:r>
-            <w:r>
-              <w:rPr>
-                <w:rFonts w:asciiTheme="minorHAnsi" w:hAnsiTheme="minorHAnsi" w:cstheme="minorHAnsi"/>
-              </w:rPr>
-              <w:t xml:space="preserve"> </w:t>
-            </w:r>
-            <w:r>
-              <w:rPr>
-                <w:rFonts w:asciiTheme="minorHAnsi" w:hAnsiTheme="minorHAnsi" w:cstheme="minorHAnsi"/>
-              </w:rPr>
-              <w:fldChar w:fldCharType="begin">
-                <w:ffData>
-                  <w:name w:val="Check2"/>
-                  <w:enabled/>
-                  <w:calcOnExit w:val="0"/>
-                  <w:checkBox>
-                    <w:sizeAuto/>
-                    <w:default w:val="0"/>
-                  </w:checkBox>
-                </w:ffData>
-              </w:fldChar>
-            </w:r>
-            <w:r>
-              <w:rPr>
-                <w:rFonts w:asciiTheme="minorHAnsi" w:hAnsiTheme="minorHAnsi" w:cstheme="minorHAnsi"/>
-              </w:rPr>
-              <w:instrText xml:space="preserve"> FORMCHECKBOX </w:instrText>
-            </w:r>
-            <w:r>
-              <w:rPr>
-                <w:rFonts w:asciiTheme="minorHAnsi" w:hAnsiTheme="minorHAnsi" w:cstheme="minorHAnsi"/>
-              </w:rPr>
-            </w:r>
-            <w:r>
-              <w:rPr>
-                <w:rFonts w:asciiTheme="minorHAnsi" w:hAnsiTheme="minorHAnsi" w:cstheme="minorHAnsi"/>
-              </w:rPr>
-              <w:fldChar w:fldCharType="separate"/>
-            </w:r>
-            <w:r>
-              <w:rPr>
-                <w:rFonts w:asciiTheme="minorHAnsi" w:hAnsiTheme="minorHAnsi" w:cstheme="minorHAnsi"/>
-              </w:rPr>
-              <w:fldChar w:fldCharType="end"/>
-            </w:r>
-            <w:r>
-              <w:rPr>
-                <w:rFonts w:asciiTheme="minorHAnsi" w:hAnsiTheme="minorHAnsi" w:cstheme="minorHAnsi"/>
-              </w:rPr>
-              <w:t xml:space="preserve"> </w:t>
-            </w:r>
-            <w:r>
-              <w:rPr>
-                <w:rFonts w:asciiTheme="minorHAnsi" w:hAnsiTheme="minorHAnsi" w:cstheme="minorHAnsi"/>
-              </w:rPr>
-              <w:t>Pre-</w:t>
-            </w:r>
-            <w:r>
-              <w:rPr>
-                <w:rFonts w:asciiTheme="minorHAnsi" w:hAnsiTheme="minorHAnsi" w:cstheme="minorHAnsi"/>
-              </w:rPr>
-              <w:t>op</w:t>
-            </w:r>
-            <w:r>
-              <w:rPr>
-                <w:rFonts w:asciiTheme="minorHAnsi" w:hAnsiTheme="minorHAnsi" w:cstheme="minorHAnsi"/>
-              </w:rPr>
-              <w:t xml:space="preserve">   </w:t>
-            </w:r>
-            <w:r>
-              <w:rPr>
-                <w:rFonts w:asciiTheme="minorHAnsi" w:hAnsiTheme="minorHAnsi" w:cstheme="minorHAnsi"/>
-              </w:rPr>
-              <w:t xml:space="preserve"> </w:t>
-            </w:r>
-            <w:r>
-              <w:rPr>
-                <w:rFonts w:asciiTheme="minorHAnsi" w:hAnsiTheme="minorHAnsi" w:cstheme="minorHAnsi"/>
-              </w:rPr>
-              <w:t xml:space="preserve"> </w:t>
-            </w:r>
-            <w:r>
-              <w:rPr>
-                <w:rFonts w:asciiTheme="minorHAnsi" w:hAnsiTheme="minorHAnsi" w:cstheme="minorHAnsi"/>
-              </w:rPr>
-              <w:t xml:space="preserve"> </w:t>
-            </w:r>
-            <w:r>
-              <w:rPr>
-                <w:rFonts w:asciiTheme="minorHAnsi" w:hAnsiTheme="minorHAnsi" w:cstheme="minorHAnsi"/>
-              </w:rPr>
-              <w:fldChar w:fldCharType="begin">
-                <w:ffData>
-                  <w:name w:val="Check2"/>
-                  <w:enabled/>
-                  <w:calcOnExit w:val="0"/>
-                  <w:checkBox>
-                    <w:sizeAuto/>
-                    <w:default w:val="0"/>
-                  </w:checkBox>
-                </w:ffData>
-              </w:fldChar>
-            </w:r>
-            <w:r>
-              <w:rPr>
-                <w:rFonts w:asciiTheme="minorHAnsi" w:hAnsiTheme="minorHAnsi" w:cstheme="minorHAnsi"/>
-              </w:rPr>
-              <w:instrText xml:space="preserve"> FORMCHECKBOX </w:instrText>
-            </w:r>
-            <w:r>
-              <w:rPr>
-                <w:rFonts w:asciiTheme="minorHAnsi" w:hAnsiTheme="minorHAnsi" w:cstheme="minorHAnsi"/>
-              </w:rPr>
-            </w:r>
-            <w:r>
-              <w:rPr>
-                <w:rFonts w:asciiTheme="minorHAnsi" w:hAnsiTheme="minorHAnsi" w:cstheme="minorHAnsi"/>
-              </w:rPr>
-              <w:fldChar w:fldCharType="separate"/>
-            </w:r>
-            <w:r>
-              <w:rPr>
-                <w:rFonts w:asciiTheme="minorHAnsi" w:hAnsiTheme="minorHAnsi" w:cstheme="minorHAnsi"/>
-              </w:rPr>
-              <w:fldChar w:fldCharType="end"/>
-            </w:r>
-            <w:r>
-              <w:rPr>
-                <w:rFonts w:asciiTheme="minorHAnsi" w:hAnsiTheme="minorHAnsi" w:cstheme="minorHAnsi"/>
-              </w:rPr>
-              <w:t xml:space="preserve"> </w:t>
-            </w:r>
-            <w:r>
-              <w:rPr>
-                <w:rFonts w:asciiTheme="minorHAnsi" w:hAnsiTheme="minorHAnsi" w:cstheme="minorHAnsi"/>
-              </w:rPr>
-              <w:t>During Op</w:t>
-            </w:r>
-            <w:r>
-              <w:rPr>
-                <w:rFonts w:asciiTheme="minorHAnsi" w:hAnsiTheme="minorHAnsi" w:cstheme="minorHAnsi"/>
-              </w:rPr>
-              <w:t xml:space="preserve">  </w:t>
-            </w:r>
-            <w:r>
-              <w:rPr>
-                <w:rFonts w:asciiTheme="minorHAnsi" w:hAnsiTheme="minorHAnsi" w:cstheme="minorHAnsi"/>
-              </w:rPr>
-              <w:t xml:space="preserve"> </w:t>
-            </w:r>
-            <w:r>
-              <w:rPr>
-                <w:rFonts w:asciiTheme="minorHAnsi" w:hAnsiTheme="minorHAnsi" w:cstheme="minorHAnsi"/>
-              </w:rPr>
-              <w:t xml:space="preserve">  </w:t>
-            </w:r>
-            <w:r>
-              <w:rPr>
-                <w:rFonts w:asciiTheme="minorHAnsi" w:hAnsiTheme="minorHAnsi" w:cstheme="minorHAnsi"/>
-              </w:rPr>
-              <w:t xml:space="preserve"> </w:t>
-            </w:r>
-            <w:r>
-              <w:rPr>
-                <w:rFonts w:asciiTheme="minorHAnsi" w:hAnsiTheme="minorHAnsi" w:cstheme="minorHAnsi"/>
-              </w:rPr>
-              <w:fldChar w:fldCharType="begin">
-                <w:ffData>
-                  <w:name w:val="Check2"/>
-                  <w:enabled/>
-                  <w:calcOnExit w:val="0"/>
-                  <w:checkBox>
-                    <w:sizeAuto/>
-                    <w:default w:val="0"/>
-                  </w:checkBox>
-                </w:ffData>
-              </w:fldChar>
-            </w:r>
-            <w:r>
-              <w:rPr>
-                <w:rFonts w:asciiTheme="minorHAnsi" w:hAnsiTheme="minorHAnsi" w:cstheme="minorHAnsi"/>
-              </w:rPr>
-              <w:instrText xml:space="preserve"> FORMCHECKBOX </w:instrText>
-            </w:r>
-            <w:r>
-              <w:rPr>
-                <w:rFonts w:asciiTheme="minorHAnsi" w:hAnsiTheme="minorHAnsi" w:cstheme="minorHAnsi"/>
-              </w:rPr>
-            </w:r>
-            <w:r>
-              <w:rPr>
-                <w:rFonts w:asciiTheme="minorHAnsi" w:hAnsiTheme="minorHAnsi" w:cstheme="minorHAnsi"/>
-              </w:rPr>
-              <w:fldChar w:fldCharType="separate"/>
-            </w:r>
-            <w:r>
-              <w:rPr>
-                <w:rFonts w:asciiTheme="minorHAnsi" w:hAnsiTheme="minorHAnsi" w:cstheme="minorHAnsi"/>
-              </w:rPr>
-              <w:fldChar w:fldCharType="end"/>
-            </w:r>
-            <w:r>
-              <w:rPr>
-                <w:rFonts w:asciiTheme="minorHAnsi" w:hAnsiTheme="minorHAnsi" w:cstheme="minorHAnsi"/>
-              </w:rPr>
-              <w:t xml:space="preserve"> </w:t>
-            </w:r>
-            <w:r>
-              <w:rPr>
-                <w:rFonts w:asciiTheme="minorHAnsi" w:hAnsiTheme="minorHAnsi" w:cstheme="minorHAnsi"/>
-              </w:rPr>
-              <w:t>Post Op</w:t>
-            </w:r>
-            <w:r>
-              <w:rPr>
-                <w:rFonts w:asciiTheme="minorHAnsi" w:hAnsiTheme="minorHAnsi" w:cstheme="minorHAnsi"/>
-              </w:rPr>
-              <w:t xml:space="preserve">  </w:t>
-            </w:r>
-            <w:r>
-              <w:rPr>
-                <w:rFonts w:asciiTheme="minorHAnsi" w:hAnsiTheme="minorHAnsi" w:cstheme="minorHAnsi"/>
-              </w:rPr>
-              <w:t xml:space="preserve"> </w:t>
-            </w:r>
-            <w:r>
-              <w:rPr>
-                <w:rFonts w:asciiTheme="minorHAnsi" w:hAnsiTheme="minorHAnsi" w:cstheme="minorHAnsi"/>
-              </w:rPr>
-              <w:t xml:space="preserve">  </w:t>
-            </w:r>
-            <w:r>
-              <w:rPr>
-                <w:rFonts w:asciiTheme="minorHAnsi" w:hAnsiTheme="minorHAnsi" w:cstheme="minorHAnsi"/>
-              </w:rPr>
-              <w:t xml:space="preserve"> </w:t>
-            </w:r>
-            <w:r>
-              <w:rPr>
-                <w:rFonts w:asciiTheme="minorHAnsi" w:hAnsiTheme="minorHAnsi" w:cstheme="minorHAnsi"/>
-              </w:rPr>
-              <w:fldChar w:fldCharType="begin">
-                <w:ffData>
-                  <w:name w:val="Check2"/>
-                  <w:enabled/>
-                  <w:calcOnExit w:val="0"/>
-                  <w:checkBox>
-                    <w:sizeAuto/>
-                    <w:default w:val="0"/>
-                  </w:checkBox>
-                </w:ffData>
-              </w:fldChar>
-            </w:r>
-            <w:r>
-              <w:rPr>
-                <w:rFonts w:asciiTheme="minorHAnsi" w:hAnsiTheme="minorHAnsi" w:cstheme="minorHAnsi"/>
-              </w:rPr>
-              <w:instrText xml:space="preserve"> FORMCHECKBOX </w:instrText>
-            </w:r>
-            <w:r>
-              <w:rPr>
-                <w:rFonts w:asciiTheme="minorHAnsi" w:hAnsiTheme="minorHAnsi" w:cstheme="minorHAnsi"/>
-              </w:rPr>
-            </w:r>
-            <w:r>
-              <w:rPr>
-                <w:rFonts w:asciiTheme="minorHAnsi" w:hAnsiTheme="minorHAnsi" w:cstheme="minorHAnsi"/>
-              </w:rPr>
-              <w:fldChar w:fldCharType="separate"/>
-            </w:r>
-            <w:r>
-              <w:rPr>
-                <w:rFonts w:asciiTheme="minorHAnsi" w:hAnsiTheme="minorHAnsi" w:cstheme="minorHAnsi"/>
-              </w:rPr>
-              <w:fldChar w:fldCharType="end"/>
-            </w:r>
-            <w:r>
-              <w:rPr>
-                <w:rFonts w:asciiTheme="minorHAnsi" w:hAnsiTheme="minorHAnsi" w:cstheme="minorHAnsi"/>
-              </w:rPr>
-              <w:t xml:space="preserve"> </w:t>
-            </w:r>
-            <w:r>
-              <w:rPr>
-                <w:rFonts w:asciiTheme="minorHAnsi" w:hAnsiTheme="minorHAnsi" w:cstheme="minorHAnsi"/>
-              </w:rPr>
-              <w:t>Service</w:t>
-            </w:r>
-            <w:r>
-              <w:rPr>
-                <w:rFonts w:asciiTheme="minorHAnsi" w:hAnsiTheme="minorHAnsi" w:cstheme="minorHAnsi"/>
-              </w:rPr>
-              <w:t xml:space="preserve"> </w:t>
-            </w:r>
-            <w:r>
-              <w:rPr>
-                <w:rFonts w:asciiTheme="minorHAnsi" w:hAnsiTheme="minorHAnsi" w:cstheme="minorHAnsi"/>
-              </w:rPr>
-              <w:t xml:space="preserve"> </w:t>
-            </w:r>
-            <w:r>
-              <w:rPr>
-                <w:rFonts w:asciiTheme="minorHAnsi" w:hAnsiTheme="minorHAnsi" w:cstheme="minorHAnsi"/>
-              </w:rPr>
-              <w:t xml:space="preserve">   </w:t>
-            </w:r>
-            <w:r>
-              <w:rPr>
-                <w:rFonts w:asciiTheme="minorHAnsi" w:hAnsiTheme="minorHAnsi" w:cstheme="minorHAnsi"/>
-              </w:rPr>
-              <w:t xml:space="preserve"> </w:t>
-            </w:r>
-            <w:r>
-              <w:rPr>
-                <w:rFonts w:asciiTheme="minorHAnsi" w:hAnsiTheme="minorHAnsi" w:cstheme="minorHAnsi"/>
-              </w:rPr>
-              <w:fldChar w:fldCharType="begin">
-                <w:ffData>
-                  <w:name w:val="Check2"/>
-                  <w:enabled/>
-                  <w:calcOnExit w:val="0"/>
-                  <w:checkBox>
-                    <w:sizeAuto/>
-                    <w:default w:val="0"/>
-                  </w:checkBox>
-                </w:ffData>
-              </w:fldChar>
-            </w:r>
-            <w:r>
-              <w:rPr>
-                <w:rFonts w:asciiTheme="minorHAnsi" w:hAnsiTheme="minorHAnsi" w:cstheme="minorHAnsi"/>
-              </w:rPr>
-              <w:instrText xml:space="preserve"> FORMCHECKBOX </w:instrText>
-            </w:r>
-            <w:r>
-              <w:rPr>
-                <w:rFonts w:asciiTheme="minorHAnsi" w:hAnsiTheme="minorHAnsi" w:cstheme="minorHAnsi"/>
-              </w:rPr>
-            </w:r>
-            <w:r>
-              <w:rPr>
-                <w:rFonts w:asciiTheme="minorHAnsi" w:hAnsiTheme="minorHAnsi" w:cstheme="minorHAnsi"/>
-              </w:rPr>
-              <w:fldChar w:fldCharType="separate"/>
-            </w:r>
-            <w:r>
-              <w:rPr>
-                <w:rFonts w:asciiTheme="minorHAnsi" w:hAnsiTheme="minorHAnsi" w:cstheme="minorHAnsi"/>
-              </w:rPr>
-              <w:fldChar w:fldCharType="end"/>
-            </w:r>
-            <w:r>
-              <w:rPr>
-                <w:rFonts w:asciiTheme="minorHAnsi" w:hAnsiTheme="minorHAnsi" w:cstheme="minorHAnsi"/>
-              </w:rPr>
-              <w:t xml:space="preserve"> </w:t>
-            </w:r>
-            <w:r>
-              <w:rPr>
-                <w:rFonts w:asciiTheme="minorHAnsi" w:hAnsiTheme="minorHAnsi" w:cstheme="minorHAnsi"/>
-              </w:rPr>
-              <w:t>Testing</w:t>
-            </w:r>
-          </w:p>
-        </w:tc>
-      </w:tr>
-      <w:tr>
-        <w:tc>
-          <w:tcPr>
-            <w:tcW w:w="6663" w:type="dxa"/>
-            <w:gridSpan w:val="11"/>
-            <w:shd w:val="clear" w:color="auto" w:fill="EFEFEF"/>
-            <w:vAlign w:val="center"/>
-          </w:tcPr>
-          <w:p>
-            <w:pPr>
-              <w:pStyle w:val="ListParagraph"/>
-              <w:numPr>
-                <w:ilvl w:val="1"/>
-                <w:numId w:val="15"/>
-              </w:numPr>
-              <w:tabs>
-                <w:tab w:val="left" w:pos="2268"/>
-                <w:tab w:val="left" w:pos="4536"/>
-                <w:tab w:val="left" w:pos="7018"/>
-                <w:tab w:val="left" w:pos="9627"/>
-                <w:tab w:val="left" w:pos="10250"/>
-              </w:tabs>
-              <w:spacing w:before="40" w:after="40"/>
-              <w:rPr>
-                <w:rFonts w:asciiTheme="minorHAnsi" w:hAnsiTheme="minorHAnsi" w:cstheme="minorHAnsi"/>
-                <w:b/>
-                <w:bCs/>
-                <w:color w:val="27251F"/>
-                <w:lang w:val="en-AU"/>
-              </w:rPr>
-            </w:pPr>
-            <w:r>
-              <w:rPr>
-                <w:rFonts w:asciiTheme="minorHAnsi" w:hAnsiTheme="minorHAnsi" w:cstheme="minorHAnsi"/>
-                <w:b/>
-                <w:bCs/>
-                <w:color w:val="27251F"/>
-                <w:lang w:val="en-AU"/>
-              </w:rPr>
-              <w:t>If during Pre-Op, did the reported event result in a procedure delay?</w:t>
-            </w:r>
-          </w:p>
-        </w:tc>
-        <w:tc>
-          <w:tcPr>
-            <w:tcW w:w="1701" w:type="dxa"/>
-            <w:gridSpan w:val="4"/>
-            <w:tcBorders>
-              <w:right w:val="nil"/>
-            </w:tcBorders>
-            <w:vAlign w:val="center"/>
-          </w:tcPr>
-          <w:p>
-            <w:pPr>
-              <w:tabs>
-                <w:tab w:val="left" w:pos="2268"/>
-                <w:tab w:val="left" w:pos="4536"/>
-                <w:tab w:val="left" w:pos="7018"/>
-                <w:tab w:val="left" w:pos="9627"/>
-                <w:tab w:val="left" w:pos="10250"/>
-              </w:tabs>
-              <w:spacing w:before="40" w:after="40"/>
-              <w:jc w:val="center"/>
-              <w:rPr>
-                <w:rFonts w:asciiTheme="minorHAnsi" w:hAnsiTheme="minorHAnsi" w:cstheme="minorHAnsi"/>
-                <w:color w:val="27251F"/>
-                <w:lang w:val="en-AU"/>
-              </w:rPr>
-            </w:pPr>
-            <w:r>
-              <w:rPr>
-                <w:rFonts w:asciiTheme="minorHAnsi" w:hAnsiTheme="minorHAnsi" w:cstheme="minorHAnsi"/>
-              </w:rPr>
-              <w:fldChar w:fldCharType="begin">
-                <w:ffData>
-                  <w:name w:val="Check2"/>
-                  <w:enabled/>
-                  <w:calcOnExit w:val="0"/>
-                  <w:checkBox>
-                    <w:sizeAuto/>
-                    <w:default w:val="0"/>
-                  </w:checkBox>
-                </w:ffData>
-              </w:fldChar>
-            </w:r>
-            <w:r>
-              <w:rPr>
-                <w:rFonts w:asciiTheme="minorHAnsi" w:hAnsiTheme="minorHAnsi" w:cstheme="minorHAnsi"/>
-              </w:rPr>
-              <w:instrText xml:space="preserve"> FORMCHECKBOX </w:instrText>
-            </w:r>
-            <w:r>
-              <w:rPr>
-                <w:rFonts w:asciiTheme="minorHAnsi" w:hAnsiTheme="minorHAnsi" w:cstheme="minorHAnsi"/>
-              </w:rPr>
-            </w:r>
-            <w:r>
-              <w:rPr>
-                <w:rFonts w:asciiTheme="minorHAnsi" w:hAnsiTheme="minorHAnsi" w:cstheme="minorHAnsi"/>
-              </w:rPr>
-              <w:fldChar w:fldCharType="separate"/>
-            </w:r>
-            <w:r>
-              <w:rPr>
-                <w:rFonts w:asciiTheme="minorHAnsi" w:hAnsiTheme="minorHAnsi" w:cstheme="minorHAnsi"/>
-              </w:rPr>
-              <w:fldChar w:fldCharType="end"/>
-            </w:r>
-            <w:r>
-              <w:rPr>
-                <w:rFonts w:asciiTheme="minorHAnsi" w:hAnsiTheme="minorHAnsi" w:cstheme="minorHAnsi"/>
-              </w:rPr>
-              <w:t xml:space="preserve"> Yes</w:t>
-            </w:r>
-          </w:p>
-        </w:tc>
-        <w:tc>
-          <w:tcPr>
-            <w:tcW w:w="1701" w:type="dxa"/>
-            <w:tcBorders>
-              <w:left w:val="nil"/>
-            </w:tcBorders>
-            <w:vAlign w:val="center"/>
-          </w:tcPr>
-          <w:p>
-            <w:pPr>
-              <w:tabs>
-                <w:tab w:val="left" w:pos="2268"/>
-                <w:tab w:val="left" w:pos="4536"/>
-                <w:tab w:val="left" w:pos="7018"/>
-                <w:tab w:val="left" w:pos="9627"/>
-                <w:tab w:val="left" w:pos="10250"/>
-              </w:tabs>
-              <w:spacing w:before="40" w:after="40"/>
-              <w:jc w:val="center"/>
-              <w:rPr>
-                <w:rFonts w:asciiTheme="minorHAnsi" w:hAnsiTheme="minorHAnsi" w:cstheme="minorHAnsi"/>
-                <w:color w:val="27251F"/>
-                <w:lang w:val="en-AU"/>
-              </w:rPr>
-            </w:pPr>
-            <w:r>
-              <w:rPr>
-                <w:rFonts w:asciiTheme="minorHAnsi" w:hAnsiTheme="minorHAnsi" w:cstheme="minorHAnsi"/>
-              </w:rPr>
-              <w:fldChar w:fldCharType="begin">
-                <w:ffData>
-                  <w:name w:val="Check2"/>
-                  <w:enabled/>
-                  <w:calcOnExit w:val="0"/>
-                  <w:checkBox>
-                    <w:sizeAuto/>
-                    <w:default w:val="0"/>
-                  </w:checkBox>
-                </w:ffData>
-              </w:fldChar>
-            </w:r>
-            <w:r>
-              <w:rPr>
-                <w:rFonts w:asciiTheme="minorHAnsi" w:hAnsiTheme="minorHAnsi" w:cstheme="minorHAnsi"/>
-              </w:rPr>
-              <w:instrText xml:space="preserve"> FORMCHECKBOX </w:instrText>
-            </w:r>
-            <w:r>
-              <w:rPr>
-                <w:rFonts w:asciiTheme="minorHAnsi" w:hAnsiTheme="minorHAnsi" w:cstheme="minorHAnsi"/>
-              </w:rPr>
-            </w:r>
-            <w:r>
-              <w:rPr>
-                <w:rFonts w:asciiTheme="minorHAnsi" w:hAnsiTheme="minorHAnsi" w:cstheme="minorHAnsi"/>
-              </w:rPr>
-              <w:fldChar w:fldCharType="separate"/>
-            </w:r>
-            <w:r>
-              <w:rPr>
-                <w:rFonts w:asciiTheme="minorHAnsi" w:hAnsiTheme="minorHAnsi" w:cstheme="minorHAnsi"/>
-              </w:rPr>
-              <w:fldChar w:fldCharType="end"/>
-            </w:r>
-            <w:r>
-              <w:rPr>
-                <w:rFonts w:asciiTheme="minorHAnsi" w:hAnsiTheme="minorHAnsi" w:cstheme="minorHAnsi"/>
-              </w:rPr>
-              <w:t xml:space="preserve"> No</w:t>
-            </w:r>
-          </w:p>
-        </w:tc>
-      </w:tr>
-      <w:tr>
-        <w:tc>
-          <w:tcPr>
-            <w:tcW w:w="5032" w:type="dxa"/>
+            <w:tcW w:w="5111" w:type="dxa"/>
             <w:gridSpan w:val="8"/>
             <w:shd w:val="clear" w:color="auto" w:fill="EFEFEF"/>
             <w:vAlign w:val="center"/>
@@ -2467,14 +1664,14 @@
                 <w:color w:val="27251F"/>
                 <w:lang w:val="en-AU"/>
               </w:rPr>
-              <w:t>Who was using the device at the time of the event (Name &amp; position)</w:t>
+              <w:t>Did the event result in patient or user injury or death?</w:t>
             </w:r>
           </w:p>
         </w:tc>
         <w:tc>
           <w:tcPr>
-            <w:tcW w:w="5033" w:type="dxa"/>
-            <w:gridSpan w:val="8"/>
+            <w:tcW w:w="2555" w:type="dxa"/>
+            <w:gridSpan w:val="5"/>
             <w:vAlign w:val="center"/>
           </w:tcPr>
           <w:p>
@@ -2487,19 +1684,846 @@
                 <w:tab w:val="left" w:pos="10250"/>
               </w:tabs>
               <w:spacing w:before="40" w:after="40"/>
+              <w:jc w:val="center"/>
               <w:rPr>
                 <w:rFonts w:asciiTheme="minorHAnsi" w:hAnsiTheme="minorHAnsi" w:cstheme="minorHAnsi"/>
                 <w:color w:val="27251F"/>
                 <w:lang w:val="en-AU"/>
               </w:rPr>
             </w:pPr>
+            <w:r>
+              <w:rPr>
+                <w:rFonts w:asciiTheme="minorHAnsi" w:hAnsiTheme="minorHAnsi" w:cstheme="minorHAnsi"/>
+              </w:rPr>
+              <w:fldChar w:fldCharType="begin">
+                <w:ffData>
+                  <w:name w:val="Check2"/>
+                  <w:enabled/>
+                  <w:calcOnExit w:val="0"/>
+                  <w:checkBox>
+                    <w:sizeAuto/>
+                    <w:default w:val="0"/>
+                  </w:checkBox>
+                </w:ffData>
+              </w:fldChar>
+            </w:r>
+            <w:r>
+              <w:rPr>
+                <w:rFonts w:asciiTheme="minorHAnsi" w:hAnsiTheme="minorHAnsi" w:cstheme="minorHAnsi"/>
+              </w:rPr>
+              <w:instrText xml:space="preserve"> FORMCHECKBOX </w:instrText>
+            </w:r>
+            <w:r>
+              <w:rPr>
+                <w:rFonts w:asciiTheme="minorHAnsi" w:hAnsiTheme="minorHAnsi" w:cstheme="minorHAnsi"/>
+              </w:rPr>
+            </w:r>
+            <w:r>
+              <w:rPr>
+                <w:rFonts w:asciiTheme="minorHAnsi" w:hAnsiTheme="minorHAnsi" w:cstheme="minorHAnsi"/>
+              </w:rPr>
+              <w:fldChar w:fldCharType="separate"/>
+            </w:r>
+            <w:r>
+              <w:rPr>
+                <w:rFonts w:asciiTheme="minorHAnsi" w:hAnsiTheme="minorHAnsi" w:cstheme="minorHAnsi"/>
+              </w:rPr>
+              <w:fldChar w:fldCharType="end"/>
+            </w:r>
+            <w:r>
+              <w:rPr>
+                <w:rFonts w:asciiTheme="minorHAnsi" w:hAnsiTheme="minorHAnsi" w:cstheme="minorHAnsi"/>
+              </w:rPr>
+              <w:t xml:space="preserve"> Yes</w:t>
+            </w:r>
+          </w:p>
+        </w:tc>
+        <w:tc>
+          <w:tcPr>
+            <w:tcW w:w="2558" w:type="dxa"/>
+            <w:gridSpan w:val="3"/>
+            <w:vAlign w:val="center"/>
+          </w:tcPr>
+          <w:p>
+            <w:pPr>
+              <w:tabs>
+                <w:tab w:val="left" w:pos="2268"/>
+                <w:tab w:val="left" w:pos="4536"/>
+                <w:tab w:val="left" w:pos="7018"/>
+                <w:tab w:val="left" w:pos="9627"/>
+                <w:tab w:val="left" w:pos="10250"/>
+              </w:tabs>
+              <w:spacing w:before="40" w:after="40"/>
+              <w:jc w:val="center"/>
+              <w:rPr>
+                <w:rFonts w:asciiTheme="minorHAnsi" w:hAnsiTheme="minorHAnsi" w:cstheme="minorHAnsi"/>
+                <w:color w:val="27251F"/>
+                <w:lang w:val="en-AU"/>
+              </w:rPr>
+            </w:pPr>
+            <w:r>
+              <w:rPr>
+                <w:rFonts w:asciiTheme="minorHAnsi" w:hAnsiTheme="minorHAnsi" w:cstheme="minorHAnsi"/>
+              </w:rPr>
+              <w:fldChar w:fldCharType="begin">
+                <w:ffData>
+                  <w:name w:val="Check2"/>
+                  <w:enabled/>
+                  <w:calcOnExit w:val="0"/>
+                  <w:checkBox>
+                    <w:sizeAuto/>
+                    <w:default w:val="0"/>
+                  </w:checkBox>
+                </w:ffData>
+              </w:fldChar>
+            </w:r>
+            <w:r>
+              <w:rPr>
+                <w:rFonts w:asciiTheme="minorHAnsi" w:hAnsiTheme="minorHAnsi" w:cstheme="minorHAnsi"/>
+              </w:rPr>
+              <w:instrText xml:space="preserve"> FORMCHECKBOX </w:instrText>
+            </w:r>
+            <w:r>
+              <w:rPr>
+                <w:rFonts w:asciiTheme="minorHAnsi" w:hAnsiTheme="minorHAnsi" w:cstheme="minorHAnsi"/>
+              </w:rPr>
+            </w:r>
+            <w:r>
+              <w:rPr>
+                <w:rFonts w:asciiTheme="minorHAnsi" w:hAnsiTheme="minorHAnsi" w:cstheme="minorHAnsi"/>
+              </w:rPr>
+              <w:fldChar w:fldCharType="separate"/>
+            </w:r>
+            <w:r>
+              <w:rPr>
+                <w:rFonts w:asciiTheme="minorHAnsi" w:hAnsiTheme="minorHAnsi" w:cstheme="minorHAnsi"/>
+              </w:rPr>
+              <w:fldChar w:fldCharType="end"/>
+            </w:r>
+            <w:r>
+              <w:rPr>
+                <w:rFonts w:asciiTheme="minorHAnsi" w:hAnsiTheme="minorHAnsi" w:cstheme="minorHAnsi"/>
+              </w:rPr>
+              <w:t xml:space="preserve"> No</w:t>
+            </w:r>
+            <w:r>
+              <w:rPr>
+                <w:rFonts w:asciiTheme="minorHAnsi" w:hAnsiTheme="minorHAnsi" w:cstheme="minorHAnsi"/>
+              </w:rPr>
+              <w:t xml:space="preserve"> (if </w:t>
+            </w:r>
+            <w:r>
+              <w:rPr>
+                <w:rFonts w:asciiTheme="minorHAnsi" w:hAnsiTheme="minorHAnsi" w:cstheme="minorHAnsi"/>
+              </w:rPr>
+              <w:t>no</w:t>
+            </w:r>
+            <w:r>
+              <w:rPr>
+                <w:rFonts w:asciiTheme="minorHAnsi" w:hAnsiTheme="minorHAnsi" w:cstheme="minorHAnsi"/>
+              </w:rPr>
+              <w:t xml:space="preserve"> ignore Q2-6)</w:t>
+            </w:r>
           </w:p>
         </w:tc>
       </w:tr>
       <w:tr>
+        <w:trPr>
+          <w:trHeight w:val="362"/>
+        </w:trPr>
         <w:tc>
           <w:tcPr>
-            <w:tcW w:w="5032" w:type="dxa"/>
+            <w:tcW w:w="2880" w:type="dxa"/>
+            <w:gridSpan w:val="4"/>
+            <w:shd w:val="clear" w:color="auto" w:fill="EFEFEF"/>
+            <w:vAlign w:val="center"/>
+          </w:tcPr>
+          <w:p>
+            <w:pPr>
+              <w:pStyle w:val="ListParagraph"/>
+              <w:numPr>
+                <w:ilvl w:val="0"/>
+                <w:numId w:val="14"/>
+              </w:numPr>
+              <w:tabs>
+                <w:tab w:val="left" w:pos="2268"/>
+                <w:tab w:val="left" w:pos="4536"/>
+                <w:tab w:val="left" w:pos="7018"/>
+                <w:tab w:val="left" w:pos="9627"/>
+                <w:tab w:val="left" w:pos="10250"/>
+              </w:tabs>
+              <w:spacing w:before="40" w:after="40"/>
+              <w:ind w:left="321" w:hanging="321"/>
+              <w:rPr>
+                <w:rFonts w:asciiTheme="minorHAnsi" w:hAnsiTheme="minorHAnsi" w:cstheme="minorHAnsi"/>
+                <w:b/>
+                <w:bCs/>
+                <w:color w:val="27251F"/>
+                <w:lang w:val="en-AU"/>
+              </w:rPr>
+            </w:pPr>
+            <w:r>
+              <w:rPr>
+                <w:rFonts w:asciiTheme="minorHAnsi" w:hAnsiTheme="minorHAnsi" w:cstheme="minorHAnsi"/>
+                <w:b/>
+                <w:bCs/>
+                <w:color w:val="27251F"/>
+                <w:lang w:val="en-AU"/>
+              </w:rPr>
+              <w:t>Did the event occur during</w:t>
+            </w:r>
+          </w:p>
+        </w:tc>
+        <w:tc>
+          <w:tcPr>
+            <w:tcW w:w="7344" w:type="dxa"/>
+            <w:gridSpan w:val="12"/>
+            <w:vAlign w:val="center"/>
+          </w:tcPr>
+          <w:p>
+            <w:pPr>
+              <w:tabs>
+                <w:tab w:val="left" w:pos="2268"/>
+                <w:tab w:val="left" w:pos="4536"/>
+                <w:tab w:val="left" w:pos="7018"/>
+                <w:tab w:val="left" w:pos="9627"/>
+                <w:tab w:val="left" w:pos="10250"/>
+              </w:tabs>
+              <w:spacing w:before="40" w:after="40"/>
+              <w:rPr>
+                <w:rFonts w:asciiTheme="minorHAnsi" w:hAnsiTheme="minorHAnsi" w:cstheme="minorHAnsi"/>
+                <w:color w:val="27251F"/>
+                <w:lang w:val="en-AU"/>
+              </w:rPr>
+            </w:pPr>
+            <w:r>
+              <w:rPr>
+                <w:rFonts w:asciiTheme="minorHAnsi" w:hAnsiTheme="minorHAnsi" w:cstheme="minorHAnsi"/>
+              </w:rPr>
+              <w:fldChar w:fldCharType="begin">
+                <w:ffData>
+                  <w:name w:val="Check2"/>
+                  <w:enabled/>
+                  <w:calcOnExit w:val="0"/>
+                  <w:checkBox>
+                    <w:sizeAuto/>
+                    <w:default w:val="0"/>
+                  </w:checkBox>
+                </w:ffData>
+              </w:fldChar>
+            </w:r>
+            <w:r>
+              <w:rPr>
+                <w:rFonts w:asciiTheme="minorHAnsi" w:hAnsiTheme="minorHAnsi" w:cstheme="minorHAnsi"/>
+              </w:rPr>
+              <w:instrText xml:space="preserve"> FORMCHECKBOX </w:instrText>
+            </w:r>
+            <w:r>
+              <w:rPr>
+                <w:rFonts w:asciiTheme="minorHAnsi" w:hAnsiTheme="minorHAnsi" w:cstheme="minorHAnsi"/>
+              </w:rPr>
+            </w:r>
+            <w:r>
+              <w:rPr>
+                <w:rFonts w:asciiTheme="minorHAnsi" w:hAnsiTheme="minorHAnsi" w:cstheme="minorHAnsi"/>
+              </w:rPr>
+              <w:fldChar w:fldCharType="separate"/>
+            </w:r>
+            <w:r>
+              <w:rPr>
+                <w:rFonts w:asciiTheme="minorHAnsi" w:hAnsiTheme="minorHAnsi" w:cstheme="minorHAnsi"/>
+              </w:rPr>
+              <w:fldChar w:fldCharType="end"/>
+            </w:r>
+            <w:r>
+              <w:rPr>
+                <w:rFonts w:asciiTheme="minorHAnsi" w:hAnsiTheme="minorHAnsi" w:cstheme="minorHAnsi"/>
+              </w:rPr>
+              <w:t xml:space="preserve"> </w:t>
+            </w:r>
+            <w:r>
+              <w:rPr>
+                <w:rFonts w:asciiTheme="minorHAnsi" w:hAnsiTheme="minorHAnsi" w:cstheme="minorHAnsi"/>
+              </w:rPr>
+              <w:t>Set-up</w:t>
+            </w:r>
+            <w:r>
+              <w:rPr>
+                <w:rFonts w:asciiTheme="minorHAnsi" w:hAnsiTheme="minorHAnsi" w:cstheme="minorHAnsi"/>
+              </w:rPr>
+              <w:t xml:space="preserve"> </w:t>
+            </w:r>
+            <w:r>
+              <w:rPr>
+                <w:rFonts w:asciiTheme="minorHAnsi" w:hAnsiTheme="minorHAnsi" w:cstheme="minorHAnsi"/>
+              </w:rPr>
+              <w:t xml:space="preserve"> </w:t>
+            </w:r>
+            <w:r>
+              <w:rPr>
+                <w:rFonts w:asciiTheme="minorHAnsi" w:hAnsiTheme="minorHAnsi" w:cstheme="minorHAnsi"/>
+              </w:rPr>
+              <w:t xml:space="preserve">   </w:t>
+            </w:r>
+            <w:r>
+              <w:rPr>
+                <w:rFonts w:asciiTheme="minorHAnsi" w:hAnsiTheme="minorHAnsi" w:cstheme="minorHAnsi"/>
+              </w:rPr>
+              <w:t xml:space="preserve"> </w:t>
+            </w:r>
+            <w:r>
+              <w:rPr>
+                <w:rFonts w:asciiTheme="minorHAnsi" w:hAnsiTheme="minorHAnsi" w:cstheme="minorHAnsi"/>
+              </w:rPr>
+              <w:fldChar w:fldCharType="begin">
+                <w:ffData>
+                  <w:name w:val="Check2"/>
+                  <w:enabled/>
+                  <w:calcOnExit w:val="0"/>
+                  <w:checkBox>
+                    <w:sizeAuto/>
+                    <w:default w:val="0"/>
+                  </w:checkBox>
+                </w:ffData>
+              </w:fldChar>
+            </w:r>
+            <w:r>
+              <w:rPr>
+                <w:rFonts w:asciiTheme="minorHAnsi" w:hAnsiTheme="minorHAnsi" w:cstheme="minorHAnsi"/>
+              </w:rPr>
+              <w:instrText xml:space="preserve"> FORMCHECKBOX </w:instrText>
+            </w:r>
+            <w:r>
+              <w:rPr>
+                <w:rFonts w:asciiTheme="minorHAnsi" w:hAnsiTheme="minorHAnsi" w:cstheme="minorHAnsi"/>
+              </w:rPr>
+            </w:r>
+            <w:r>
+              <w:rPr>
+                <w:rFonts w:asciiTheme="minorHAnsi" w:hAnsiTheme="minorHAnsi" w:cstheme="minorHAnsi"/>
+              </w:rPr>
+              <w:fldChar w:fldCharType="separate"/>
+            </w:r>
+            <w:r>
+              <w:rPr>
+                <w:rFonts w:asciiTheme="minorHAnsi" w:hAnsiTheme="minorHAnsi" w:cstheme="minorHAnsi"/>
+              </w:rPr>
+              <w:fldChar w:fldCharType="end"/>
+            </w:r>
+            <w:r>
+              <w:rPr>
+                <w:rFonts w:asciiTheme="minorHAnsi" w:hAnsiTheme="minorHAnsi" w:cstheme="minorHAnsi"/>
+              </w:rPr>
+              <w:t xml:space="preserve"> </w:t>
+            </w:r>
+            <w:r>
+              <w:rPr>
+                <w:rFonts w:asciiTheme="minorHAnsi" w:hAnsiTheme="minorHAnsi" w:cstheme="minorHAnsi"/>
+              </w:rPr>
+              <w:t>Pre-</w:t>
+            </w:r>
+            <w:r>
+              <w:rPr>
+                <w:rFonts w:asciiTheme="minorHAnsi" w:hAnsiTheme="minorHAnsi" w:cstheme="minorHAnsi"/>
+              </w:rPr>
+              <w:t>op</w:t>
+            </w:r>
+            <w:r>
+              <w:rPr>
+                <w:rFonts w:asciiTheme="minorHAnsi" w:hAnsiTheme="minorHAnsi" w:cstheme="minorHAnsi"/>
+              </w:rPr>
+              <w:t xml:space="preserve">   </w:t>
+            </w:r>
+            <w:r>
+              <w:rPr>
+                <w:rFonts w:asciiTheme="minorHAnsi" w:hAnsiTheme="minorHAnsi" w:cstheme="minorHAnsi"/>
+              </w:rPr>
+              <w:t xml:space="preserve"> </w:t>
+            </w:r>
+            <w:r>
+              <w:rPr>
+                <w:rFonts w:asciiTheme="minorHAnsi" w:hAnsiTheme="minorHAnsi" w:cstheme="minorHAnsi"/>
+              </w:rPr>
+              <w:t xml:space="preserve"> </w:t>
+            </w:r>
+            <w:r>
+              <w:rPr>
+                <w:rFonts w:asciiTheme="minorHAnsi" w:hAnsiTheme="minorHAnsi" w:cstheme="minorHAnsi"/>
+              </w:rPr>
+              <w:t xml:space="preserve"> </w:t>
+            </w:r>
+            <w:r>
+              <w:rPr>
+                <w:rFonts w:asciiTheme="minorHAnsi" w:hAnsiTheme="minorHAnsi" w:cstheme="minorHAnsi"/>
+              </w:rPr>
+              <w:fldChar w:fldCharType="begin">
+                <w:ffData>
+                  <w:name w:val="Check2"/>
+                  <w:enabled/>
+                  <w:calcOnExit w:val="0"/>
+                  <w:checkBox>
+                    <w:sizeAuto/>
+                    <w:default w:val="0"/>
+                  </w:checkBox>
+                </w:ffData>
+              </w:fldChar>
+            </w:r>
+            <w:r>
+              <w:rPr>
+                <w:rFonts w:asciiTheme="minorHAnsi" w:hAnsiTheme="minorHAnsi" w:cstheme="minorHAnsi"/>
+              </w:rPr>
+              <w:instrText xml:space="preserve"> FORMCHECKBOX </w:instrText>
+            </w:r>
+            <w:r>
+              <w:rPr>
+                <w:rFonts w:asciiTheme="minorHAnsi" w:hAnsiTheme="minorHAnsi" w:cstheme="minorHAnsi"/>
+              </w:rPr>
+            </w:r>
+            <w:r>
+              <w:rPr>
+                <w:rFonts w:asciiTheme="minorHAnsi" w:hAnsiTheme="minorHAnsi" w:cstheme="minorHAnsi"/>
+              </w:rPr>
+              <w:fldChar w:fldCharType="separate"/>
+            </w:r>
+            <w:r>
+              <w:rPr>
+                <w:rFonts w:asciiTheme="minorHAnsi" w:hAnsiTheme="minorHAnsi" w:cstheme="minorHAnsi"/>
+              </w:rPr>
+              <w:fldChar w:fldCharType="end"/>
+            </w:r>
+            <w:r>
+              <w:rPr>
+                <w:rFonts w:asciiTheme="minorHAnsi" w:hAnsiTheme="minorHAnsi" w:cstheme="minorHAnsi"/>
+              </w:rPr>
+              <w:t xml:space="preserve"> </w:t>
+            </w:r>
+            <w:r>
+              <w:rPr>
+                <w:rFonts w:asciiTheme="minorHAnsi" w:hAnsiTheme="minorHAnsi" w:cstheme="minorHAnsi"/>
+              </w:rPr>
+              <w:t>During Op</w:t>
+            </w:r>
+            <w:r>
+              <w:rPr>
+                <w:rFonts w:asciiTheme="minorHAnsi" w:hAnsiTheme="minorHAnsi" w:cstheme="minorHAnsi"/>
+              </w:rPr>
+              <w:t xml:space="preserve">  </w:t>
+            </w:r>
+            <w:r>
+              <w:rPr>
+                <w:rFonts w:asciiTheme="minorHAnsi" w:hAnsiTheme="minorHAnsi" w:cstheme="minorHAnsi"/>
+              </w:rPr>
+              <w:t xml:space="preserve"> </w:t>
+            </w:r>
+            <w:r>
+              <w:rPr>
+                <w:rFonts w:asciiTheme="minorHAnsi" w:hAnsiTheme="minorHAnsi" w:cstheme="minorHAnsi"/>
+              </w:rPr>
+              <w:t xml:space="preserve">  </w:t>
+            </w:r>
+            <w:r>
+              <w:rPr>
+                <w:rFonts w:asciiTheme="minorHAnsi" w:hAnsiTheme="minorHAnsi" w:cstheme="minorHAnsi"/>
+              </w:rPr>
+              <w:t xml:space="preserve"> </w:t>
+            </w:r>
+            <w:r>
+              <w:rPr>
+                <w:rFonts w:asciiTheme="minorHAnsi" w:hAnsiTheme="minorHAnsi" w:cstheme="minorHAnsi"/>
+              </w:rPr>
+              <w:fldChar w:fldCharType="begin">
+                <w:ffData>
+                  <w:name w:val="Check2"/>
+                  <w:enabled/>
+                  <w:calcOnExit w:val="0"/>
+                  <w:checkBox>
+                    <w:sizeAuto/>
+                    <w:default w:val="0"/>
+                  </w:checkBox>
+                </w:ffData>
+              </w:fldChar>
+            </w:r>
+            <w:r>
+              <w:rPr>
+                <w:rFonts w:asciiTheme="minorHAnsi" w:hAnsiTheme="minorHAnsi" w:cstheme="minorHAnsi"/>
+              </w:rPr>
+              <w:instrText xml:space="preserve"> FORMCHECKBOX </w:instrText>
+            </w:r>
+            <w:r>
+              <w:rPr>
+                <w:rFonts w:asciiTheme="minorHAnsi" w:hAnsiTheme="minorHAnsi" w:cstheme="minorHAnsi"/>
+              </w:rPr>
+            </w:r>
+            <w:r>
+              <w:rPr>
+                <w:rFonts w:asciiTheme="minorHAnsi" w:hAnsiTheme="minorHAnsi" w:cstheme="minorHAnsi"/>
+              </w:rPr>
+              <w:fldChar w:fldCharType="separate"/>
+            </w:r>
+            <w:r>
+              <w:rPr>
+                <w:rFonts w:asciiTheme="minorHAnsi" w:hAnsiTheme="minorHAnsi" w:cstheme="minorHAnsi"/>
+              </w:rPr>
+              <w:fldChar w:fldCharType="end"/>
+            </w:r>
+            <w:r>
+              <w:rPr>
+                <w:rFonts w:asciiTheme="minorHAnsi" w:hAnsiTheme="minorHAnsi" w:cstheme="minorHAnsi"/>
+              </w:rPr>
+              <w:t xml:space="preserve"> </w:t>
+            </w:r>
+            <w:r>
+              <w:rPr>
+                <w:rFonts w:asciiTheme="minorHAnsi" w:hAnsiTheme="minorHAnsi" w:cstheme="minorHAnsi"/>
+              </w:rPr>
+              <w:t>Post Op</w:t>
+            </w:r>
+            <w:r>
+              <w:rPr>
+                <w:rFonts w:asciiTheme="minorHAnsi" w:hAnsiTheme="minorHAnsi" w:cstheme="minorHAnsi"/>
+              </w:rPr>
+              <w:t xml:space="preserve">  </w:t>
+            </w:r>
+            <w:r>
+              <w:rPr>
+                <w:rFonts w:asciiTheme="minorHAnsi" w:hAnsiTheme="minorHAnsi" w:cstheme="minorHAnsi"/>
+              </w:rPr>
+              <w:t xml:space="preserve"> </w:t>
+            </w:r>
+            <w:r>
+              <w:rPr>
+                <w:rFonts w:asciiTheme="minorHAnsi" w:hAnsiTheme="minorHAnsi" w:cstheme="minorHAnsi"/>
+              </w:rPr>
+              <w:t xml:space="preserve">  </w:t>
+            </w:r>
+            <w:r>
+              <w:rPr>
+                <w:rFonts w:asciiTheme="minorHAnsi" w:hAnsiTheme="minorHAnsi" w:cstheme="minorHAnsi"/>
+              </w:rPr>
+              <w:t xml:space="preserve"> </w:t>
+            </w:r>
+            <w:r>
+              <w:rPr>
+                <w:rFonts w:asciiTheme="minorHAnsi" w:hAnsiTheme="minorHAnsi" w:cstheme="minorHAnsi"/>
+              </w:rPr>
+              <w:fldChar w:fldCharType="begin">
+                <w:ffData>
+                  <w:name w:val="Check2"/>
+                  <w:enabled/>
+                  <w:calcOnExit w:val="0"/>
+                  <w:checkBox>
+                    <w:sizeAuto/>
+                    <w:default w:val="0"/>
+                  </w:checkBox>
+                </w:ffData>
+              </w:fldChar>
+            </w:r>
+            <w:r>
+              <w:rPr>
+                <w:rFonts w:asciiTheme="minorHAnsi" w:hAnsiTheme="minorHAnsi" w:cstheme="minorHAnsi"/>
+              </w:rPr>
+              <w:instrText xml:space="preserve"> FORMCHECKBOX </w:instrText>
+            </w:r>
+            <w:r>
+              <w:rPr>
+                <w:rFonts w:asciiTheme="minorHAnsi" w:hAnsiTheme="minorHAnsi" w:cstheme="minorHAnsi"/>
+              </w:rPr>
+            </w:r>
+            <w:r>
+              <w:rPr>
+                <w:rFonts w:asciiTheme="minorHAnsi" w:hAnsiTheme="minorHAnsi" w:cstheme="minorHAnsi"/>
+              </w:rPr>
+              <w:fldChar w:fldCharType="separate"/>
+            </w:r>
+            <w:r>
+              <w:rPr>
+                <w:rFonts w:asciiTheme="minorHAnsi" w:hAnsiTheme="minorHAnsi" w:cstheme="minorHAnsi"/>
+              </w:rPr>
+              <w:fldChar w:fldCharType="end"/>
+            </w:r>
+            <w:r>
+              <w:rPr>
+                <w:rFonts w:asciiTheme="minorHAnsi" w:hAnsiTheme="minorHAnsi" w:cstheme="minorHAnsi"/>
+              </w:rPr>
+              <w:t xml:space="preserve"> </w:t>
+            </w:r>
+            <w:r>
+              <w:rPr>
+                <w:rFonts w:asciiTheme="minorHAnsi" w:hAnsiTheme="minorHAnsi" w:cstheme="minorHAnsi"/>
+              </w:rPr>
+              <w:t>Service</w:t>
+            </w:r>
+            <w:r>
+              <w:rPr>
+                <w:rFonts w:asciiTheme="minorHAnsi" w:hAnsiTheme="minorHAnsi" w:cstheme="minorHAnsi"/>
+              </w:rPr>
+              <w:t xml:space="preserve"> </w:t>
+            </w:r>
+            <w:r>
+              <w:rPr>
+                <w:rFonts w:asciiTheme="minorHAnsi" w:hAnsiTheme="minorHAnsi" w:cstheme="minorHAnsi"/>
+              </w:rPr>
+              <w:t xml:space="preserve"> </w:t>
+            </w:r>
+            <w:r>
+              <w:rPr>
+                <w:rFonts w:asciiTheme="minorHAnsi" w:hAnsiTheme="minorHAnsi" w:cstheme="minorHAnsi"/>
+              </w:rPr>
+              <w:t xml:space="preserve">   </w:t>
+            </w:r>
+            <w:r>
+              <w:rPr>
+                <w:rFonts w:asciiTheme="minorHAnsi" w:hAnsiTheme="minorHAnsi" w:cstheme="minorHAnsi"/>
+              </w:rPr>
+              <w:t xml:space="preserve"> </w:t>
+            </w:r>
+            <w:r>
+              <w:rPr>
+                <w:rFonts w:asciiTheme="minorHAnsi" w:hAnsiTheme="minorHAnsi" w:cstheme="minorHAnsi"/>
+              </w:rPr>
+              <w:fldChar w:fldCharType="begin">
+                <w:ffData>
+                  <w:name w:val="Check2"/>
+                  <w:enabled/>
+                  <w:calcOnExit w:val="0"/>
+                  <w:checkBox>
+                    <w:sizeAuto/>
+                    <w:default w:val="0"/>
+                  </w:checkBox>
+                </w:ffData>
+              </w:fldChar>
+            </w:r>
+            <w:r>
+              <w:rPr>
+                <w:rFonts w:asciiTheme="minorHAnsi" w:hAnsiTheme="minorHAnsi" w:cstheme="minorHAnsi"/>
+              </w:rPr>
+              <w:instrText xml:space="preserve"> FORMCHECKBOX </w:instrText>
+            </w:r>
+            <w:r>
+              <w:rPr>
+                <w:rFonts w:asciiTheme="minorHAnsi" w:hAnsiTheme="minorHAnsi" w:cstheme="minorHAnsi"/>
+              </w:rPr>
+            </w:r>
+            <w:r>
+              <w:rPr>
+                <w:rFonts w:asciiTheme="minorHAnsi" w:hAnsiTheme="minorHAnsi" w:cstheme="minorHAnsi"/>
+              </w:rPr>
+              <w:fldChar w:fldCharType="separate"/>
+            </w:r>
+            <w:r>
+              <w:rPr>
+                <w:rFonts w:asciiTheme="minorHAnsi" w:hAnsiTheme="minorHAnsi" w:cstheme="minorHAnsi"/>
+              </w:rPr>
+              <w:fldChar w:fldCharType="end"/>
+            </w:r>
+            <w:r>
+              <w:rPr>
+                <w:rFonts w:asciiTheme="minorHAnsi" w:hAnsiTheme="minorHAnsi" w:cstheme="minorHAnsi"/>
+              </w:rPr>
+              <w:t xml:space="preserve"> </w:t>
+            </w:r>
+            <w:r>
+              <w:rPr>
+                <w:rFonts w:asciiTheme="minorHAnsi" w:hAnsiTheme="minorHAnsi" w:cstheme="minorHAnsi"/>
+              </w:rPr>
+              <w:t>Testing</w:t>
+            </w:r>
+          </w:p>
+        </w:tc>
+      </w:tr>
+      <w:tr>
+        <w:trPr>
+          <w:trHeight w:val="351"/>
+        </w:trPr>
+        <w:tc>
+          <w:tcPr>
+            <w:tcW w:w="6768" w:type="dxa"/>
+            <w:gridSpan w:val="11"/>
+            <w:shd w:val="clear" w:color="auto" w:fill="EFEFEF"/>
+            <w:vAlign w:val="center"/>
+          </w:tcPr>
+          <w:p>
+            <w:pPr>
+              <w:pStyle w:val="ListParagraph"/>
+              <w:numPr>
+                <w:ilvl w:val="1"/>
+                <w:numId w:val="15"/>
+              </w:numPr>
+              <w:tabs>
+                <w:tab w:val="left" w:pos="2268"/>
+                <w:tab w:val="left" w:pos="4536"/>
+                <w:tab w:val="left" w:pos="7018"/>
+                <w:tab w:val="left" w:pos="9627"/>
+                <w:tab w:val="left" w:pos="10250"/>
+              </w:tabs>
+              <w:spacing w:before="40" w:after="40"/>
+              <w:rPr>
+                <w:rFonts w:asciiTheme="minorHAnsi" w:hAnsiTheme="minorHAnsi" w:cstheme="minorHAnsi"/>
+                <w:b/>
+                <w:bCs/>
+                <w:color w:val="27251F"/>
+                <w:lang w:val="en-AU"/>
+              </w:rPr>
+            </w:pPr>
+            <w:r>
+              <w:rPr>
+                <w:rFonts w:asciiTheme="minorHAnsi" w:hAnsiTheme="minorHAnsi" w:cstheme="minorHAnsi"/>
+                <w:b/>
+                <w:bCs/>
+                <w:color w:val="27251F"/>
+                <w:lang w:val="en-AU"/>
+              </w:rPr>
+              <w:t>If during Pre-Op, did the reported event result in a procedure delay?</w:t>
+            </w:r>
+          </w:p>
+        </w:tc>
+        <w:tc>
+          <w:tcPr>
+            <w:tcW w:w="1728" w:type="dxa"/>
+            <w:gridSpan w:val="4"/>
+            <w:vAlign w:val="center"/>
+          </w:tcPr>
+          <w:p>
+            <w:pPr>
+              <w:tabs>
+                <w:tab w:val="left" w:pos="2268"/>
+                <w:tab w:val="left" w:pos="4536"/>
+                <w:tab w:val="left" w:pos="7018"/>
+                <w:tab w:val="left" w:pos="9627"/>
+                <w:tab w:val="left" w:pos="10250"/>
+              </w:tabs>
+              <w:spacing w:before="40" w:after="40"/>
+              <w:jc w:val="center"/>
+              <w:rPr>
+                <w:rFonts w:asciiTheme="minorHAnsi" w:hAnsiTheme="minorHAnsi" w:cstheme="minorHAnsi"/>
+                <w:color w:val="27251F"/>
+                <w:lang w:val="en-AU"/>
+              </w:rPr>
+            </w:pPr>
+            <w:r>
+              <w:rPr>
+                <w:rFonts w:asciiTheme="minorHAnsi" w:hAnsiTheme="minorHAnsi" w:cstheme="minorHAnsi"/>
+              </w:rPr>
+              <w:fldChar w:fldCharType="begin">
+                <w:ffData>
+                  <w:name w:val="Check2"/>
+                  <w:enabled/>
+                  <w:calcOnExit w:val="0"/>
+                  <w:checkBox>
+                    <w:sizeAuto/>
+                    <w:default w:val="0"/>
+                  </w:checkBox>
+                </w:ffData>
+              </w:fldChar>
+            </w:r>
+            <w:r>
+              <w:rPr>
+                <w:rFonts w:asciiTheme="minorHAnsi" w:hAnsiTheme="minorHAnsi" w:cstheme="minorHAnsi"/>
+              </w:rPr>
+              <w:instrText xml:space="preserve"> FORMCHECKBOX </w:instrText>
+            </w:r>
+            <w:r>
+              <w:rPr>
+                <w:rFonts w:asciiTheme="minorHAnsi" w:hAnsiTheme="minorHAnsi" w:cstheme="minorHAnsi"/>
+              </w:rPr>
+            </w:r>
+            <w:r>
+              <w:rPr>
+                <w:rFonts w:asciiTheme="minorHAnsi" w:hAnsiTheme="minorHAnsi" w:cstheme="minorHAnsi"/>
+              </w:rPr>
+              <w:fldChar w:fldCharType="separate"/>
+            </w:r>
+            <w:r>
+              <w:rPr>
+                <w:rFonts w:asciiTheme="minorHAnsi" w:hAnsiTheme="minorHAnsi" w:cstheme="minorHAnsi"/>
+              </w:rPr>
+              <w:fldChar w:fldCharType="end"/>
+            </w:r>
+            <w:r>
+              <w:rPr>
+                <w:rFonts w:asciiTheme="minorHAnsi" w:hAnsiTheme="minorHAnsi" w:cstheme="minorHAnsi"/>
+              </w:rPr>
+              <w:t xml:space="preserve"> Yes</w:t>
+            </w:r>
+          </w:p>
+        </w:tc>
+        <w:tc>
+          <w:tcPr>
+            <w:tcW w:w="1728" w:type="dxa"/>
+            <w:vAlign w:val="center"/>
+          </w:tcPr>
+          <w:p>
+            <w:pPr>
+              <w:tabs>
+                <w:tab w:val="left" w:pos="2268"/>
+                <w:tab w:val="left" w:pos="4536"/>
+                <w:tab w:val="left" w:pos="7018"/>
+                <w:tab w:val="left" w:pos="9627"/>
+                <w:tab w:val="left" w:pos="10250"/>
+              </w:tabs>
+              <w:spacing w:before="40" w:after="40"/>
+              <w:jc w:val="center"/>
+              <w:rPr>
+                <w:rFonts w:asciiTheme="minorHAnsi" w:hAnsiTheme="minorHAnsi" w:cstheme="minorHAnsi"/>
+                <w:color w:val="27251F"/>
+                <w:lang w:val="en-AU"/>
+              </w:rPr>
+            </w:pPr>
+            <w:r>
+              <w:rPr>
+                <w:rFonts w:asciiTheme="minorHAnsi" w:hAnsiTheme="minorHAnsi" w:cstheme="minorHAnsi"/>
+              </w:rPr>
+              <w:fldChar w:fldCharType="begin">
+                <w:ffData>
+                  <w:name w:val="Check2"/>
+                  <w:enabled/>
+                  <w:calcOnExit w:val="0"/>
+                  <w:checkBox>
+                    <w:sizeAuto/>
+                    <w:default w:val="0"/>
+                  </w:checkBox>
+                </w:ffData>
+              </w:fldChar>
+            </w:r>
+            <w:r>
+              <w:rPr>
+                <w:rFonts w:asciiTheme="minorHAnsi" w:hAnsiTheme="minorHAnsi" w:cstheme="minorHAnsi"/>
+              </w:rPr>
+              <w:instrText xml:space="preserve"> FORMCHECKBOX </w:instrText>
+            </w:r>
+            <w:r>
+              <w:rPr>
+                <w:rFonts w:asciiTheme="minorHAnsi" w:hAnsiTheme="minorHAnsi" w:cstheme="minorHAnsi"/>
+              </w:rPr>
+            </w:r>
+            <w:r>
+              <w:rPr>
+                <w:rFonts w:asciiTheme="minorHAnsi" w:hAnsiTheme="minorHAnsi" w:cstheme="minorHAnsi"/>
+              </w:rPr>
+              <w:fldChar w:fldCharType="separate"/>
+            </w:r>
+            <w:r>
+              <w:rPr>
+                <w:rFonts w:asciiTheme="minorHAnsi" w:hAnsiTheme="minorHAnsi" w:cstheme="minorHAnsi"/>
+              </w:rPr>
+              <w:fldChar w:fldCharType="end"/>
+            </w:r>
+            <w:r>
+              <w:rPr>
+                <w:rFonts w:asciiTheme="minorHAnsi" w:hAnsiTheme="minorHAnsi" w:cstheme="minorHAnsi"/>
+              </w:rPr>
+              <w:t xml:space="preserve"> No</w:t>
+            </w:r>
+          </w:p>
+        </w:tc>
+      </w:tr>
+      <w:tr>
+        <w:trPr>
+          <w:trHeight w:val="625"/>
+        </w:trPr>
+        <w:tc>
+          <w:tcPr>
+            <w:tcW w:w="5111" w:type="dxa"/>
             <w:gridSpan w:val="8"/>
             <w:shd w:val="clear" w:color="auto" w:fill="EFEFEF"/>
             <w:vAlign w:val="center"/>
@@ -2536,13 +2560,13 @@
                 <w:color w:val="27251F"/>
                 <w:lang w:val="en-AU"/>
               </w:rPr>
-              <w:t>Date the event occurred</w:t>
+              <w:t>Who was using the device at the time of the event (Name &amp; position)</w:t>
             </w:r>
           </w:p>
         </w:tc>
         <w:tc>
           <w:tcPr>
-            <w:tcW w:w="5033" w:type="dxa"/>
+            <w:tcW w:w="5113" w:type="dxa"/>
             <w:gridSpan w:val="8"/>
             <w:vAlign w:val="center"/>
           </w:tcPr>
@@ -2566,9 +2590,12 @@
         </w:tc>
       </w:tr>
       <w:tr>
+        <w:trPr>
+          <w:trHeight w:val="351"/>
+        </w:trPr>
         <w:tc>
           <w:tcPr>
-            <w:tcW w:w="5032" w:type="dxa"/>
+            <w:tcW w:w="5111" w:type="dxa"/>
             <w:gridSpan w:val="8"/>
             <w:shd w:val="clear" w:color="auto" w:fill="EFEFEF"/>
             <w:vAlign w:val="center"/>
@@ -2605,13 +2632,13 @@
                 <w:color w:val="27251F"/>
                 <w:lang w:val="en-AU"/>
               </w:rPr>
-              <w:t>Date Cardinal Health first alerted of event</w:t>
+              <w:t>Date the event occurred</w:t>
             </w:r>
           </w:p>
         </w:tc>
         <w:tc>
           <w:tcPr>
-            <w:tcW w:w="5033" w:type="dxa"/>
+            <w:tcW w:w="5113" w:type="dxa"/>
             <w:gridSpan w:val="8"/>
             <w:vAlign w:val="center"/>
           </w:tcPr>
@@ -2635,9 +2662,12 @@
         </w:tc>
       </w:tr>
       <w:tr>
+        <w:trPr>
+          <w:trHeight w:val="362"/>
+        </w:trPr>
         <w:tc>
           <w:tcPr>
-            <w:tcW w:w="5032" w:type="dxa"/>
+            <w:tcW w:w="5111" w:type="dxa"/>
             <w:gridSpan w:val="8"/>
             <w:shd w:val="clear" w:color="auto" w:fill="EFEFEF"/>
             <w:vAlign w:val="center"/>
@@ -2674,17 +2704,14 @@
                 <w:color w:val="27251F"/>
                 <w:lang w:val="en-AU"/>
               </w:rPr>
-              <w:t>Cardinal Health Sales Rep Name</w:t>
+              <w:t>Date Cardinal Health first alerted of event</w:t>
             </w:r>
           </w:p>
         </w:tc>
         <w:tc>
           <w:tcPr>
-            <w:tcW w:w="5033" w:type="dxa"/>
+            <w:tcW w:w="5113" w:type="dxa"/>
             <w:gridSpan w:val="8"/>
-            <w:tcBorders>
-              <w:bottom w:val="single" w:sz="4" w:space="0" w:color="000000"/>
-            </w:tcBorders>
             <w:vAlign w:val="center"/>
           </w:tcPr>
           <w:p>
@@ -2707,9 +2734,84 @@
         </w:tc>
       </w:tr>
       <w:tr>
+        <w:trPr>
+          <w:trHeight w:val="351"/>
+        </w:trPr>
         <w:tc>
           <w:tcPr>
-            <w:tcW w:w="10065" w:type="dxa"/>
+            <w:tcW w:w="5111" w:type="dxa"/>
+            <w:gridSpan w:val="8"/>
+            <w:shd w:val="clear" w:color="auto" w:fill="EFEFEF"/>
+            <w:vAlign w:val="center"/>
+          </w:tcPr>
+          <w:p>
+            <w:pPr>
+              <w:pStyle w:val="ListParagraph"/>
+              <w:numPr>
+                <w:ilvl w:val="0"/>
+                <w:numId w:val="14"/>
+              </w:numPr>
+              <w:tabs>
+                <w:tab w:val="left" w:pos="2268"/>
+                <w:tab w:val="left" w:pos="4536"/>
+                <w:tab w:val="left" w:pos="7018"/>
+                <w:tab w:val="left" w:pos="9627"/>
+                <w:tab w:val="left" w:pos="10250"/>
+              </w:tabs>
+              <w:spacing w:before="40" w:after="40"/>
+              <w:ind w:left="321" w:hanging="321"/>
+              <w:rPr>
+                <w:rFonts w:asciiTheme="minorHAnsi" w:hAnsiTheme="minorHAnsi" w:cstheme="minorHAnsi"/>
+                <w:b/>
+                <w:bCs/>
+                <w:color w:val="27251F"/>
+                <w:lang w:val="en-AU"/>
+              </w:rPr>
+            </w:pPr>
+            <w:r>
+              <w:rPr>
+                <w:rFonts w:asciiTheme="minorHAnsi" w:hAnsiTheme="minorHAnsi" w:cstheme="minorHAnsi"/>
+                <w:b/>
+                <w:bCs/>
+                <w:color w:val="27251F"/>
+                <w:lang w:val="en-AU"/>
+              </w:rPr>
+              <w:t>Cardinal Health Sales Rep Name</w:t>
+            </w:r>
+          </w:p>
+        </w:tc>
+        <w:tc>
+          <w:tcPr>
+            <w:tcW w:w="5113" w:type="dxa"/>
+            <w:gridSpan w:val="8"/>
+            <w:vAlign w:val="center"/>
+          </w:tcPr>
+          <w:p>
+            <w:pPr>
+              <w:tabs>
+                <w:tab w:val="left" w:pos="2268"/>
+                <w:tab w:val="left" w:pos="4536"/>
+                <w:tab w:val="left" w:pos="7018"/>
+                <w:tab w:val="left" w:pos="9627"/>
+                <w:tab w:val="left" w:pos="10250"/>
+              </w:tabs>
+              <w:spacing w:before="40" w:after="40"/>
+              <w:rPr>
+                <w:rFonts w:asciiTheme="minorHAnsi" w:hAnsiTheme="minorHAnsi" w:cstheme="minorHAnsi"/>
+                <w:color w:val="27251F"/>
+                <w:lang w:val="en-AU"/>
+              </w:rPr>
+            </w:pPr>
+          </w:p>
+        </w:tc>
+      </w:tr>
+      <w:tr>
+        <w:trPr>
+          <w:trHeight w:val="362"/>
+        </w:trPr>
+        <w:tc>
+          <w:tcPr>
+            <w:tcW w:w="10224" w:type="dxa"/>
             <w:gridSpan w:val="16"/>
             <w:shd w:val="clear" w:color="auto" w:fill="E41F35"/>
             <w:vAlign w:val="center"/>
@@ -2745,13 +2847,13 @@
         </w:tc>
       </w:tr>
       <w:tr>
+        <w:trPr>
+          <w:trHeight w:val="351"/>
+        </w:trPr>
         <w:tc>
           <w:tcPr>
-            <w:tcW w:w="10065" w:type="dxa"/>
+            <w:tcW w:w="10224" w:type="dxa"/>
             <w:gridSpan w:val="16"/>
-            <w:tcBorders>
-              <w:bottom w:val="single" w:sz="4" w:space="0" w:color="000000"/>
-            </w:tcBorders>
             <w:vAlign w:val="center"/>
           </w:tcPr>
           <w:p>
@@ -2809,13 +2911,13 @@
         </w:tc>
       </w:tr>
       <w:tr>
+        <w:trPr>
+          <w:trHeight w:val="351"/>
+        </w:trPr>
         <w:tc>
           <w:tcPr>
-            <w:tcW w:w="2977" w:type="dxa"/>
+            <w:tcW w:w="3024" w:type="dxa"/>
             <w:gridSpan w:val="5"/>
-            <w:tcBorders>
-              <w:right w:val="single" w:sz="4" w:space="0" w:color="auto"/>
-            </w:tcBorders>
             <w:shd w:val="clear" w:color="auto" w:fill="BADDE6"/>
             <w:vAlign w:val="center"/>
           </w:tcPr>
@@ -2851,11 +2953,7 @@
         </w:tc>
         <w:tc>
           <w:tcPr>
-            <w:tcW w:w="851" w:type="dxa"/>
-            <w:tcBorders>
-              <w:left w:val="single" w:sz="4" w:space="0" w:color="auto"/>
-              <w:right w:val="nil"/>
-            </w:tcBorders>
+            <w:tcW w:w="864" w:type="dxa"/>
             <w:vAlign w:val="center"/>
           </w:tcPr>
           <w:p>
@@ -2891,12 +2989,8 @@
         </w:tc>
         <w:tc>
           <w:tcPr>
-            <w:tcW w:w="2126" w:type="dxa"/>
+            <w:tcW w:w="2159" w:type="dxa"/>
             <w:gridSpan w:val="3"/>
-            <w:tcBorders>
-              <w:left w:val="nil"/>
-              <w:right w:val="nil"/>
-            </w:tcBorders>
             <w:vAlign w:val="center"/>
           </w:tcPr>
           <w:p>
@@ -2927,12 +3021,8 @@
         </w:tc>
         <w:tc>
           <w:tcPr>
-            <w:tcW w:w="1134" w:type="dxa"/>
+            <w:tcW w:w="1152" w:type="dxa"/>
             <w:gridSpan w:val="3"/>
-            <w:tcBorders>
-              <w:left w:val="nil"/>
-              <w:right w:val="nil"/>
-            </w:tcBorders>
             <w:vAlign w:val="center"/>
           </w:tcPr>
           <w:p>
@@ -2968,11 +3058,8 @@
         </w:tc>
         <w:tc>
           <w:tcPr>
-            <w:tcW w:w="2977" w:type="dxa"/>
+            <w:tcW w:w="3025" w:type="dxa"/>
             <w:gridSpan w:val="4"/>
-            <w:tcBorders>
-              <w:left w:val="nil"/>
-            </w:tcBorders>
             <w:vAlign w:val="center"/>
           </w:tcPr>
           <w:p>
@@ -3013,9 +3100,12 @@
         </w:tc>
       </w:tr>
       <w:tr>
+        <w:trPr>
+          <w:trHeight w:val="987"/>
+        </w:trPr>
         <w:tc>
           <w:tcPr>
-            <w:tcW w:w="4253" w:type="dxa"/>
+            <w:tcW w:w="4320" w:type="dxa"/>
             <w:gridSpan w:val="7"/>
             <w:shd w:val="clear" w:color="auto" w:fill="BADDE6"/>
             <w:vAlign w:val="center"/>
@@ -3082,7 +3172,7 @@
         </w:tc>
         <w:tc>
           <w:tcPr>
-            <w:tcW w:w="5812" w:type="dxa"/>
+            <w:tcW w:w="5904" w:type="dxa"/>
             <w:gridSpan w:val="9"/>
             <w:vAlign w:val="center"/>
           </w:tcPr>
@@ -3176,9 +3266,12 @@
         </w:tc>
       </w:tr>
       <w:tr>
+        <w:trPr>
+          <w:trHeight w:val="789"/>
+        </w:trPr>
         <w:tc>
           <w:tcPr>
-            <w:tcW w:w="1701" w:type="dxa"/>
+            <w:tcW w:w="1728" w:type="dxa"/>
             <w:shd w:val="clear" w:color="auto" w:fill="E41F35"/>
             <w:vAlign w:val="center"/>
           </w:tcPr>
@@ -3225,7 +3318,7 @@
         </w:tc>
         <w:tc>
           <w:tcPr>
-            <w:tcW w:w="3331" w:type="dxa"/>
+            <w:tcW w:w="3383" w:type="dxa"/>
             <w:gridSpan w:val="7"/>
             <w:vAlign w:val="center"/>
           </w:tcPr>
@@ -3250,7 +3343,7 @@
         </w:tc>
         <w:tc>
           <w:tcPr>
-            <w:tcW w:w="2056" w:type="dxa"/>
+            <w:tcW w:w="2088" w:type="dxa"/>
             <w:gridSpan w:val="4"/>
             <w:shd w:val="clear" w:color="auto" w:fill="E41F35"/>
             <w:vAlign w:val="center"/>
@@ -3288,7 +3381,7 @@
         </w:tc>
         <w:tc>
           <w:tcPr>
-            <w:tcW w:w="2977" w:type="dxa"/>
+            <w:tcW w:w="3025" w:type="dxa"/>
             <w:gridSpan w:val="4"/>
             <w:vAlign w:val="center"/>
           </w:tcPr>
@@ -3347,7 +3440,7 @@
 </file>
 
 <file path=word/endnotes.xml><?xml version="1.0" encoding="utf-8"?>
-<w:endnotes xmlns:wpc="http://schemas.microsoft.com/office/word/2010/wordprocessingCanvas" xmlns:mc="http://schemas.openxmlformats.org/markup-compatibility/2006" xmlns:o="urn:schemas-microsoft-com:office:office" xmlns:r="http://schemas.openxmlformats.org/officeDocument/2006/relationships" xmlns:m="http://schemas.openxmlformats.org/officeDocument/2006/math" xmlns:v="urn:schemas-microsoft-com:vml" xmlns:wp14="http://schemas.microsoft.com/office/word/2010/wordprocessingDrawing" xmlns:wp="http://schemas.openxmlformats.org/drawingml/2006/wordprocessingDrawing" xmlns:w10="urn:schemas-microsoft-com:office:word" xmlns:w="http://schemas.openxmlformats.org/wordprocessingml/2006/main" xmlns:w14="http://schemas.microsoft.com/office/word/2010/wordml" xmlns:w15="http://schemas.microsoft.com/office/word/2012/wordml" xmlns:wpg="http://schemas.microsoft.com/office/word/2010/wordprocessingGroup" xmlns:wpi="http://schemas.microsoft.com/office/word/2010/wordprocessingInk" xmlns:wne="http://schemas.microsoft.com/office/word/2006/wordml" xmlns:wps="http://schemas.microsoft.com/office/word/2010/wordprocessingShape" mc:Ignorable="w14 w15 wp14">
+<w:endnotes xmlns:wpc="http://schemas.microsoft.com/office/word/2010/wordprocessingCanvas" xmlns:cx="http://schemas.microsoft.com/office/drawing/2014/chartex" xmlns:cx1="http://schemas.microsoft.com/office/drawing/2015/9/8/chartex" xmlns:cx2="http://schemas.microsoft.com/office/drawing/2015/10/21/chartex" xmlns:cx3="http://schemas.microsoft.com/office/drawing/2016/5/9/chartex" xmlns:cx4="http://schemas.microsoft.com/office/drawing/2016/5/10/chartex" xmlns:cx5="http://schemas.microsoft.com/office/drawing/2016/5/11/chartex" xmlns:cx6="http://schemas.microsoft.com/office/drawing/2016/5/12/chartex" xmlns:cx7="http://schemas.microsoft.com/office/drawing/2016/5/13/chartex" xmlns:cx8="http://schemas.microsoft.com/office/drawing/2016/5/14/chartex" xmlns:mc="http://schemas.openxmlformats.org/markup-compatibility/2006" xmlns:aink="http://schemas.microsoft.com/office/drawing/2016/ink" xmlns:am3d="http://schemas.microsoft.com/office/drawing/2017/model3d" xmlns:o="urn:schemas-microsoft-com:office:office" xmlns:oel="http://schemas.microsoft.com/office/2019/extlst" xmlns:r="http://schemas.openxmlformats.org/officeDocument/2006/relationships" xmlns:m="http://schemas.openxmlformats.org/officeDocument/2006/math" xmlns:v="urn:schemas-microsoft-com:vml" xmlns:wp14="http://schemas.microsoft.com/office/word/2010/wordprocessingDrawing" xmlns:wp="http://schemas.openxmlformats.org/drawingml/2006/wordprocessingDrawing" xmlns:w10="urn:schemas-microsoft-com:office:word" xmlns:w="http://schemas.openxmlformats.org/wordprocessingml/2006/main" xmlns:w14="http://schemas.microsoft.com/office/word/2010/wordml" xmlns:w15="http://schemas.microsoft.com/office/word/2012/wordml" xmlns:w16cex="http://schemas.microsoft.com/office/word/2018/wordml/cex" xmlns:w16cid="http://schemas.microsoft.com/office/word/2016/wordml/cid" xmlns:w16="http://schemas.microsoft.com/office/word/2018/wordml" xmlns:w16sdtdh="http://schemas.microsoft.com/office/word/2020/wordml/sdtdatahash" xmlns:w16se="http://schemas.microsoft.com/office/word/2015/wordml/symex" xmlns:wpg="http://schemas.microsoft.com/office/word/2010/wordprocessingGroup" xmlns:wpi="http://schemas.microsoft.com/office/word/2010/wordprocessingInk" xmlns:wne="http://schemas.microsoft.com/office/word/2006/wordml" xmlns:wps="http://schemas.microsoft.com/office/word/2010/wordprocessingShape" mc:Ignorable="w14 w15 w16se w16cid w16 w16cex w16sdtdh wp14">
   <w:endnote w:type="separator" w:id="-1">
     <w:p>
       <w:r>
@@ -3366,7 +3459,7 @@
 </file>
 
 <file path=word/footer1.xml><?xml version="1.0" encoding="utf-8"?>
-<w:ftr xmlns:wpc="http://schemas.microsoft.com/office/word/2010/wordprocessingCanvas" xmlns:mc="http://schemas.openxmlformats.org/markup-compatibility/2006" xmlns:o="urn:schemas-microsoft-com:office:office" xmlns:r="http://schemas.openxmlformats.org/officeDocument/2006/relationships" xmlns:m="http://schemas.openxmlformats.org/officeDocument/2006/math" xmlns:v="urn:schemas-microsoft-com:vml" xmlns:wp14="http://schemas.microsoft.com/office/word/2010/wordprocessingDrawing" xmlns:wp="http://schemas.openxmlformats.org/drawingml/2006/wordprocessingDrawing" xmlns:w10="urn:schemas-microsoft-com:office:word" xmlns:w="http://schemas.openxmlformats.org/wordprocessingml/2006/main" xmlns:w14="http://schemas.microsoft.com/office/word/2010/wordml" xmlns:w15="http://schemas.microsoft.com/office/word/2012/wordml" xmlns:wpg="http://schemas.microsoft.com/office/word/2010/wordprocessingGroup" xmlns:wpi="http://schemas.microsoft.com/office/word/2010/wordprocessingInk" xmlns:wne="http://schemas.microsoft.com/office/word/2006/wordml" xmlns:wps="http://schemas.microsoft.com/office/word/2010/wordprocessingShape" mc:Ignorable="w14 w15 wp14">
+<w:ftr xmlns:wpc="http://schemas.microsoft.com/office/word/2010/wordprocessingCanvas" xmlns:cx="http://schemas.microsoft.com/office/drawing/2014/chartex" xmlns:cx1="http://schemas.microsoft.com/office/drawing/2015/9/8/chartex" xmlns:cx2="http://schemas.microsoft.com/office/drawing/2015/10/21/chartex" xmlns:cx3="http://schemas.microsoft.com/office/drawing/2016/5/9/chartex" xmlns:cx4="http://schemas.microsoft.com/office/drawing/2016/5/10/chartex" xmlns:cx5="http://schemas.microsoft.com/office/drawing/2016/5/11/chartex" xmlns:cx6="http://schemas.microsoft.com/office/drawing/2016/5/12/chartex" xmlns:cx7="http://schemas.microsoft.com/office/drawing/2016/5/13/chartex" xmlns:cx8="http://schemas.microsoft.com/office/drawing/2016/5/14/chartex" xmlns:mc="http://schemas.openxmlformats.org/markup-compatibility/2006" xmlns:aink="http://schemas.microsoft.com/office/drawing/2016/ink" xmlns:am3d="http://schemas.microsoft.com/office/drawing/2017/model3d" xmlns:o="urn:schemas-microsoft-com:office:office" xmlns:oel="http://schemas.microsoft.com/office/2019/extlst" xmlns:r="http://schemas.openxmlformats.org/officeDocument/2006/relationships" xmlns:m="http://schemas.openxmlformats.org/officeDocument/2006/math" xmlns:v="urn:schemas-microsoft-com:vml" xmlns:wp14="http://schemas.microsoft.com/office/word/2010/wordprocessingDrawing" xmlns:wp="http://schemas.openxmlformats.org/drawingml/2006/wordprocessingDrawing" xmlns:w10="urn:schemas-microsoft-com:office:word" xmlns:w="http://schemas.openxmlformats.org/wordprocessingml/2006/main" xmlns:w14="http://schemas.microsoft.com/office/word/2010/wordml" xmlns:w15="http://schemas.microsoft.com/office/word/2012/wordml" xmlns:w16cex="http://schemas.microsoft.com/office/word/2018/wordml/cex" xmlns:w16cid="http://schemas.microsoft.com/office/word/2016/wordml/cid" xmlns:w16="http://schemas.microsoft.com/office/word/2018/wordml" xmlns:w16sdtdh="http://schemas.microsoft.com/office/word/2020/wordml/sdtdatahash" xmlns:w16se="http://schemas.microsoft.com/office/word/2015/wordml/symex" xmlns:wpg="http://schemas.microsoft.com/office/word/2010/wordprocessingGroup" xmlns:wpi="http://schemas.microsoft.com/office/word/2010/wordprocessingInk" xmlns:wne="http://schemas.microsoft.com/office/word/2006/wordml" xmlns:wps="http://schemas.microsoft.com/office/word/2010/wordprocessingShape" mc:Ignorable="w14 w15 w16se w16cid w16 w16cex w16sdtdh wp14">
   <w:p>
     <w:pPr>
       <w:pStyle w:val="Footer"/>
@@ -3396,7 +3489,7 @@
 </file>
 
 <file path=word/footnotes.xml><?xml version="1.0" encoding="utf-8"?>
-<w:footnotes xmlns:wpc="http://schemas.microsoft.com/office/word/2010/wordprocessingCanvas" xmlns:mc="http://schemas.openxmlformats.org/markup-compatibility/2006" xmlns:o="urn:schemas-microsoft-com:office:office" xmlns:r="http://schemas.openxmlformats.org/officeDocument/2006/relationships" xmlns:m="http://schemas.openxmlformats.org/officeDocument/2006/math" xmlns:v="urn:schemas-microsoft-com:vml" xmlns:wp14="http://schemas.microsoft.com/office/word/2010/wordprocessingDrawing" xmlns:wp="http://schemas.openxmlformats.org/drawingml/2006/wordprocessingDrawing" xmlns:w10="urn:schemas-microsoft-com:office:word" xmlns:w="http://schemas.openxmlformats.org/wordprocessingml/2006/main" xmlns:w14="http://schemas.microsoft.com/office/word/2010/wordml" xmlns:w15="http://schemas.microsoft.com/office/word/2012/wordml" xmlns:wpg="http://schemas.microsoft.com/office/word/2010/wordprocessingGroup" xmlns:wpi="http://schemas.microsoft.com/office/word/2010/wordprocessingInk" xmlns:wne="http://schemas.microsoft.com/office/word/2006/wordml" xmlns:wps="http://schemas.microsoft.com/office/word/2010/wordprocessingShape" mc:Ignorable="w14 w15 wp14">
+<w:footnotes xmlns:wpc="http://schemas.microsoft.com/office/word/2010/wordprocessingCanvas" xmlns:cx="http://schemas.microsoft.com/office/drawing/2014/chartex" xmlns:cx1="http://schemas.microsoft.com/office/drawing/2015/9/8/chartex" xmlns:cx2="http://schemas.microsoft.com/office/drawing/2015/10/21/chartex" xmlns:cx3="http://schemas.microsoft.com/office/drawing/2016/5/9/chartex" xmlns:cx4="http://schemas.microsoft.com/office/drawing/2016/5/10/chartex" xmlns:cx5="http://schemas.microsoft.com/office/drawing/2016/5/11/chartex" xmlns:cx6="http://schemas.microsoft.com/office/drawing/2016/5/12/chartex" xmlns:cx7="http://schemas.microsoft.com/office/drawing/2016/5/13/chartex" xmlns:cx8="http://schemas.microsoft.com/office/drawing/2016/5/14/chartex" xmlns:mc="http://schemas.openxmlformats.org/markup-compatibility/2006" xmlns:aink="http://schemas.microsoft.com/office/drawing/2016/ink" xmlns:am3d="http://schemas.microsoft.com/office/drawing/2017/model3d" xmlns:o="urn:schemas-microsoft-com:office:office" xmlns:oel="http://schemas.microsoft.com/office/2019/extlst" xmlns:r="http://schemas.openxmlformats.org/officeDocument/2006/relationships" xmlns:m="http://schemas.openxmlformats.org/officeDocument/2006/math" xmlns:v="urn:schemas-microsoft-com:vml" xmlns:wp14="http://schemas.microsoft.com/office/word/2010/wordprocessingDrawing" xmlns:wp="http://schemas.openxmlformats.org/drawingml/2006/wordprocessingDrawing" xmlns:w10="urn:schemas-microsoft-com:office:word" xmlns:w="http://schemas.openxmlformats.org/wordprocessingml/2006/main" xmlns:w14="http://schemas.microsoft.com/office/word/2010/wordml" xmlns:w15="http://schemas.microsoft.com/office/word/2012/wordml" xmlns:w16cex="http://schemas.microsoft.com/office/word/2018/wordml/cex" xmlns:w16cid="http://schemas.microsoft.com/office/word/2016/wordml/cid" xmlns:w16="http://schemas.microsoft.com/office/word/2018/wordml" xmlns:w16sdtdh="http://schemas.microsoft.com/office/word/2020/wordml/sdtdatahash" xmlns:w16se="http://schemas.microsoft.com/office/word/2015/wordml/symex" xmlns:wpg="http://schemas.microsoft.com/office/word/2010/wordprocessingGroup" xmlns:wpi="http://schemas.microsoft.com/office/word/2010/wordprocessingInk" xmlns:wne="http://schemas.microsoft.com/office/word/2006/wordml" xmlns:wps="http://schemas.microsoft.com/office/word/2010/wordprocessingShape" mc:Ignorable="w14 w15 w16se w16cid w16 w16cex w16sdtdh wp14">
   <w:footnote w:type="separator" w:id="-1">
     <w:p>
       <w:r>
@@ -3415,7 +3508,7 @@
 </file>
 
 <file path=word/header1.xml><?xml version="1.0" encoding="utf-8"?>
-<w:hdr xmlns:wpc="http://schemas.microsoft.com/office/word/2010/wordprocessingCanvas" xmlns:mc="http://schemas.openxmlformats.org/markup-compatibility/2006" xmlns:o="urn:schemas-microsoft-com:office:office" xmlns:r="http://schemas.openxmlformats.org/officeDocument/2006/relationships" xmlns:m="http://schemas.openxmlformats.org/officeDocument/2006/math" xmlns:v="urn:schemas-microsoft-com:vml" xmlns:wp14="http://schemas.microsoft.com/office/word/2010/wordprocessingDrawing" xmlns:wp="http://schemas.openxmlformats.org/drawingml/2006/wordprocessingDrawing" xmlns:w10="urn:schemas-microsoft-com:office:word" xmlns:w="http://schemas.openxmlformats.org/wordprocessingml/2006/main" xmlns:w14="http://schemas.microsoft.com/office/word/2010/wordml" xmlns:w15="http://schemas.microsoft.com/office/word/2012/wordml" xmlns:wpg="http://schemas.microsoft.com/office/word/2010/wordprocessingGroup" xmlns:wpi="http://schemas.microsoft.com/office/word/2010/wordprocessingInk" xmlns:wne="http://schemas.microsoft.com/office/word/2006/wordml" xmlns:wps="http://schemas.microsoft.com/office/word/2010/wordprocessingShape" mc:Ignorable="w14 w15 wp14">
+<w:hdr xmlns:wpc="http://schemas.microsoft.com/office/word/2010/wordprocessingCanvas" xmlns:cx="http://schemas.microsoft.com/office/drawing/2014/chartex" xmlns:cx1="http://schemas.microsoft.com/office/drawing/2015/9/8/chartex" xmlns:cx2="http://schemas.microsoft.com/office/drawing/2015/10/21/chartex" xmlns:cx3="http://schemas.microsoft.com/office/drawing/2016/5/9/chartex" xmlns:cx4="http://schemas.microsoft.com/office/drawing/2016/5/10/chartex" xmlns:cx5="http://schemas.microsoft.com/office/drawing/2016/5/11/chartex" xmlns:cx6="http://schemas.microsoft.com/office/drawing/2016/5/12/chartex" xmlns:cx7="http://schemas.microsoft.com/office/drawing/2016/5/13/chartex" xmlns:cx8="http://schemas.microsoft.com/office/drawing/2016/5/14/chartex" xmlns:mc="http://schemas.openxmlformats.org/markup-compatibility/2006" xmlns:aink="http://schemas.microsoft.com/office/drawing/2016/ink" xmlns:am3d="http://schemas.microsoft.com/office/drawing/2017/model3d" xmlns:o="urn:schemas-microsoft-com:office:office" xmlns:oel="http://schemas.microsoft.com/office/2019/extlst" xmlns:r="http://schemas.openxmlformats.org/officeDocument/2006/relationships" xmlns:m="http://schemas.openxmlformats.org/officeDocument/2006/math" xmlns:v="urn:schemas-microsoft-com:vml" xmlns:wp14="http://schemas.microsoft.com/office/word/2010/wordprocessingDrawing" xmlns:wp="http://schemas.openxmlformats.org/drawingml/2006/wordprocessingDrawing" xmlns:w10="urn:schemas-microsoft-com:office:word" xmlns:w="http://schemas.openxmlformats.org/wordprocessingml/2006/main" xmlns:w14="http://schemas.microsoft.com/office/word/2010/wordml" xmlns:w15="http://schemas.microsoft.com/office/word/2012/wordml" xmlns:w16cex="http://schemas.microsoft.com/office/word/2018/wordml/cex" xmlns:w16cid="http://schemas.microsoft.com/office/word/2016/wordml/cid" xmlns:w16="http://schemas.microsoft.com/office/word/2018/wordml" xmlns:w16sdtdh="http://schemas.microsoft.com/office/word/2020/wordml/sdtdatahash" xmlns:w16se="http://schemas.microsoft.com/office/word/2015/wordml/symex" xmlns:wpg="http://schemas.microsoft.com/office/word/2010/wordprocessingGroup" xmlns:wpi="http://schemas.microsoft.com/office/word/2010/wordprocessingInk" xmlns:wne="http://schemas.microsoft.com/office/word/2006/wordml" xmlns:wps="http://schemas.microsoft.com/office/word/2010/wordprocessingShape" mc:Ignorable="w14 w15 w16se w16cid w16 w16cex w16sdtdh wp14">
   <w:p>
     <w:pPr>
       <w:spacing w:after="120"/>
@@ -3924,7 +4017,7 @@
 </file>
 
 <file path=word/header2.xml><?xml version="1.0" encoding="utf-8"?>
-<w:hdr xmlns:wpc="http://schemas.microsoft.com/office/word/2010/wordprocessingCanvas" xmlns:mc="http://schemas.openxmlformats.org/markup-compatibility/2006" xmlns:o="urn:schemas-microsoft-com:office:office" xmlns:r="http://schemas.openxmlformats.org/officeDocument/2006/relationships" xmlns:m="http://schemas.openxmlformats.org/officeDocument/2006/math" xmlns:v="urn:schemas-microsoft-com:vml" xmlns:wp14="http://schemas.microsoft.com/office/word/2010/wordprocessingDrawing" xmlns:wp="http://schemas.openxmlformats.org/drawingml/2006/wordprocessingDrawing" xmlns:w10="urn:schemas-microsoft-com:office:word" xmlns:w="http://schemas.openxmlformats.org/wordprocessingml/2006/main" xmlns:w14="http://schemas.microsoft.com/office/word/2010/wordml" xmlns:w15="http://schemas.microsoft.com/office/word/2012/wordml" xmlns:wpg="http://schemas.microsoft.com/office/word/2010/wordprocessingGroup" xmlns:wpi="http://schemas.microsoft.com/office/word/2010/wordprocessingInk" xmlns:wne="http://schemas.microsoft.com/office/word/2006/wordml" xmlns:wps="http://schemas.microsoft.com/office/word/2010/wordprocessingShape" mc:Ignorable="w14 w15 wp14">
+<w:hdr xmlns:wpc="http://schemas.microsoft.com/office/word/2010/wordprocessingCanvas" xmlns:cx="http://schemas.microsoft.com/office/drawing/2014/chartex" xmlns:cx1="http://schemas.microsoft.com/office/drawing/2015/9/8/chartex" xmlns:cx2="http://schemas.microsoft.com/office/drawing/2015/10/21/chartex" xmlns:cx3="http://schemas.microsoft.com/office/drawing/2016/5/9/chartex" xmlns:cx4="http://schemas.microsoft.com/office/drawing/2016/5/10/chartex" xmlns:cx5="http://schemas.microsoft.com/office/drawing/2016/5/11/chartex" xmlns:cx6="http://schemas.microsoft.com/office/drawing/2016/5/12/chartex" xmlns:cx7="http://schemas.microsoft.com/office/drawing/2016/5/13/chartex" xmlns:cx8="http://schemas.microsoft.com/office/drawing/2016/5/14/chartex" xmlns:mc="http://schemas.openxmlformats.org/markup-compatibility/2006" xmlns:aink="http://schemas.microsoft.com/office/drawing/2016/ink" xmlns:am3d="http://schemas.microsoft.com/office/drawing/2017/model3d" xmlns:o="urn:schemas-microsoft-com:office:office" xmlns:oel="http://schemas.microsoft.com/office/2019/extlst" xmlns:r="http://schemas.openxmlformats.org/officeDocument/2006/relationships" xmlns:m="http://schemas.openxmlformats.org/officeDocument/2006/math" xmlns:v="urn:schemas-microsoft-com:vml" xmlns:wp14="http://schemas.microsoft.com/office/word/2010/wordprocessingDrawing" xmlns:wp="http://schemas.openxmlformats.org/drawingml/2006/wordprocessingDrawing" xmlns:w10="urn:schemas-microsoft-com:office:word" xmlns:w="http://schemas.openxmlformats.org/wordprocessingml/2006/main" xmlns:w14="http://schemas.microsoft.com/office/word/2010/wordml" xmlns:w15="http://schemas.microsoft.com/office/word/2012/wordml" xmlns:w16cex="http://schemas.microsoft.com/office/word/2018/wordml/cex" xmlns:w16cid="http://schemas.microsoft.com/office/word/2016/wordml/cid" xmlns:w16="http://schemas.microsoft.com/office/word/2018/wordml" xmlns:w16sdtdh="http://schemas.microsoft.com/office/word/2020/wordml/sdtdatahash" xmlns:w16se="http://schemas.microsoft.com/office/word/2015/wordml/symex" xmlns:wpg="http://schemas.microsoft.com/office/word/2010/wordprocessingGroup" xmlns:wpi="http://schemas.microsoft.com/office/word/2010/wordprocessingInk" xmlns:wne="http://schemas.microsoft.com/office/word/2006/wordml" xmlns:wps="http://schemas.microsoft.com/office/word/2010/wordprocessingShape" mc:Ignorable="w14 w15 w16se w16cid w16 w16cex w16sdtdh wp14">
   <w:p>
     <w:pPr>
       <w:tabs>
@@ -4048,7 +4141,7 @@
               <v:stroke joinstyle="miter"/>
               <v:path gradientshapeok="t" o:connecttype="rect"/>
             </v:shapetype>
-            <v:shape id="Text Box 12" o:spid="_x0000_s1026" type="#_x0000_t202" style="position:absolute;left:0;text-align:left;margin-left:-6.3pt;margin-top:8.05pt;width:101.4pt;height:32.25pt;z-index:251659264;visibility:visible;mso-wrap-style:square;mso-width-percent:0;mso-height-percent:0;mso-wrap-distance-left:9pt;mso-wrap-distance-top:0;mso-wrap-distance-right:9pt;mso-wrap-distance-bottom:0;mso-position-horizontal:absolute;mso-position-horizontal-relative:text;mso-position-vertical:absolute;mso-position-vertical-relative:text;mso-width-percent:0;mso-height-percent:0;mso-width-relative:page;mso-height-relative:page;v-text-anchor:top" o:gfxdata="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" strokecolor="red">
+            <v:shape id="Text Box 12" o:spid="_x0000_s1026" type="#_x0000_t202" style="position:absolute;left:0;text-align:left;margin-left:-6.3pt;margin-top:8.05pt;width:101.4pt;height:32.25pt;z-index:251659264;visibility:visible;mso-wrap-style:square;mso-width-percent:0;mso-height-percent:0;mso-wrap-distance-left:9pt;mso-wrap-distance-top:0;mso-wrap-distance-right:9pt;mso-wrap-distance-bottom:0;mso-position-horizontal:absolute;mso-position-horizontal-relative:text;mso-position-vertical:absolute;mso-position-vertical-relative:text;mso-width-percent:0;mso-height-percent:0;mso-width-relative:page;mso-height-relative:page;v-text-anchor:top" o:gfxdata="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" strokecolor="red">
               <v:textbox>
                 <w:txbxContent>
                   <w:p>
@@ -4562,8 +4655,16 @@
             <w:rPr>
               <w:rFonts w:ascii="Arial" w:hAnsi="Arial" w:cs="Arial"/>
             </w:rPr>
-            <w:t>Samantha Tham</w:t>
+            <w:t xml:space="preserve">Samantha </w:t>
           </w:r>
+          <w:proofErr w:type="spellStart"/>
+          <w:r>
+            <w:rPr>
+              <w:rFonts w:ascii="Arial" w:hAnsi="Arial" w:cs="Arial"/>
+            </w:rPr>
+            <w:t>Tham</w:t>
+          </w:r>
+          <w:proofErr w:type="spellEnd"/>
         </w:p>
       </w:tc>
     </w:tr>
@@ -4577,7 +4678,7 @@
 </file>
 
 <file path=word/numbering.xml><?xml version="1.0" encoding="utf-8"?>
-<w:numbering xmlns:wpc="http://schemas.microsoft.com/office/word/2010/wordprocessingCanvas" xmlns:mc="http://schemas.openxmlformats.org/markup-compatibility/2006" xmlns:o="urn:schemas-microsoft-com:office:office" xmlns:r="http://schemas.openxmlformats.org/officeDocument/2006/relationships" xmlns:m="http://schemas.openxmlformats.org/officeDocument/2006/math" xmlns:v="urn:schemas-microsoft-com:vml" xmlns:wp14="http://schemas.microsoft.com/office/word/2010/wordprocessingDrawing" xmlns:wp="http://schemas.openxmlformats.org/drawingml/2006/wordprocessingDrawing" xmlns:w10="urn:schemas-microsoft-com:office:word" xmlns:w="http://schemas.openxmlformats.org/wordprocessingml/2006/main" xmlns:w14="http://schemas.microsoft.com/office/word/2010/wordml" xmlns:w15="http://schemas.microsoft.com/office/word/2012/wordml" xmlns:wpg="http://schemas.microsoft.com/office/word/2010/wordprocessingGroup" xmlns:wpi="http://schemas.microsoft.com/office/word/2010/wordprocessingInk" xmlns:wne="http://schemas.microsoft.com/office/word/2006/wordml" xmlns:wps="http://schemas.microsoft.com/office/word/2010/wordprocessingShape" mc:Ignorable="w14 w15 wp14">
+<w:numbering xmlns:wpc="http://schemas.microsoft.com/office/word/2010/wordprocessingCanvas" xmlns:cx="http://schemas.microsoft.com/office/drawing/2014/chartex" xmlns:cx1="http://schemas.microsoft.com/office/drawing/2015/9/8/chartex" xmlns:cx2="http://schemas.microsoft.com/office/drawing/2015/10/21/chartex" xmlns:cx3="http://schemas.microsoft.com/office/drawing/2016/5/9/chartex" xmlns:cx4="http://schemas.microsoft.com/office/drawing/2016/5/10/chartex" xmlns:cx5="http://schemas.microsoft.com/office/drawing/2016/5/11/chartex" xmlns:cx6="http://schemas.microsoft.com/office/drawing/2016/5/12/chartex" xmlns:cx7="http://schemas.microsoft.com/office/drawing/2016/5/13/chartex" xmlns:cx8="http://schemas.microsoft.com/office/drawing/2016/5/14/chartex" xmlns:mc="http://schemas.openxmlformats.org/markup-compatibility/2006" xmlns:aink="http://schemas.microsoft.com/office/drawing/2016/ink" xmlns:am3d="http://schemas.microsoft.com/office/drawing/2017/model3d" xmlns:o="urn:schemas-microsoft-com:office:office" xmlns:oel="http://schemas.microsoft.com/office/2019/extlst" xmlns:r="http://schemas.openxmlformats.org/officeDocument/2006/relationships" xmlns:m="http://schemas.openxmlformats.org/officeDocument/2006/math" xmlns:v="urn:schemas-microsoft-com:vml" xmlns:wp14="http://schemas.microsoft.com/office/word/2010/wordprocessingDrawing" xmlns:wp="http://schemas.openxmlformats.org/drawingml/2006/wordprocessingDrawing" xmlns:w10="urn:schemas-microsoft-com:office:word" xmlns:w="http://schemas.openxmlformats.org/wordprocessingml/2006/main" xmlns:w14="http://schemas.microsoft.com/office/word/2010/wordml" xmlns:w15="http://schemas.microsoft.com/office/word/2012/wordml" xmlns:w16cex="http://schemas.microsoft.com/office/word/2018/wordml/cex" xmlns:w16cid="http://schemas.microsoft.com/office/word/2016/wordml/cid" xmlns:w16="http://schemas.microsoft.com/office/word/2018/wordml" xmlns:w16sdtdh="http://schemas.microsoft.com/office/word/2020/wordml/sdtdatahash" xmlns:w16se="http://schemas.microsoft.com/office/word/2015/wordml/symex" xmlns:wpg="http://schemas.microsoft.com/office/word/2010/wordprocessingGroup" xmlns:wpi="http://schemas.microsoft.com/office/word/2010/wordprocessingInk" xmlns:wne="http://schemas.microsoft.com/office/word/2006/wordml" xmlns:wps="http://schemas.microsoft.com/office/word/2010/wordprocessingShape" mc:Ignorable="w14 w15 w16se w16cid w16 w16cex w16sdtdh wp14">
   <w:abstractNum w:abstractNumId="0" w15:restartNumberingAfterBreak="0">
     <w:nsid w:val="0137569B"/>
     <w:multiLevelType w:val="multilevel"/>
@@ -6196,52 +6297,52 @@
       </w:rPr>
     </w:lvl>
   </w:abstractNum>
-  <w:num w:numId="1">
+  <w:num w:numId="1" w16cid:durableId="447890924">
     <w:abstractNumId w:val="12"/>
   </w:num>
-  <w:num w:numId="2">
+  <w:num w:numId="2" w16cid:durableId="1527937184">
     <w:abstractNumId w:val="5"/>
   </w:num>
-  <w:num w:numId="3">
+  <w:num w:numId="3" w16cid:durableId="1207182964">
     <w:abstractNumId w:val="0"/>
   </w:num>
-  <w:num w:numId="4">
+  <w:num w:numId="4" w16cid:durableId="436220088">
     <w:abstractNumId w:val="8"/>
   </w:num>
-  <w:num w:numId="5">
+  <w:num w:numId="5" w16cid:durableId="611671745">
     <w:abstractNumId w:val="1"/>
   </w:num>
-  <w:num w:numId="6">
+  <w:num w:numId="6" w16cid:durableId="1023900092">
     <w:abstractNumId w:val="3"/>
   </w:num>
-  <w:num w:numId="7">
+  <w:num w:numId="7" w16cid:durableId="78404525">
     <w:abstractNumId w:val="15"/>
   </w:num>
-  <w:num w:numId="8">
+  <w:num w:numId="8" w16cid:durableId="986015683">
     <w:abstractNumId w:val="7"/>
   </w:num>
-  <w:num w:numId="9">
+  <w:num w:numId="9" w16cid:durableId="1647473859">
     <w:abstractNumId w:val="11"/>
   </w:num>
-  <w:num w:numId="10">
+  <w:num w:numId="10" w16cid:durableId="945621458">
     <w:abstractNumId w:val="6"/>
   </w:num>
-  <w:num w:numId="11">
+  <w:num w:numId="11" w16cid:durableId="1488280678">
     <w:abstractNumId w:val="14"/>
   </w:num>
-  <w:num w:numId="12">
+  <w:num w:numId="12" w16cid:durableId="1516797799">
     <w:abstractNumId w:val="10"/>
   </w:num>
-  <w:num w:numId="13">
+  <w:num w:numId="13" w16cid:durableId="2068064626">
     <w:abstractNumId w:val="9"/>
   </w:num>
-  <w:num w:numId="14">
+  <w:num w:numId="14" w16cid:durableId="1746418878">
     <w:abstractNumId w:val="2"/>
   </w:num>
-  <w:num w:numId="15">
+  <w:num w:numId="15" w16cid:durableId="700088275">
     <w:abstractNumId w:val="13"/>
   </w:num>
-  <w:num w:numId="16">
+  <w:num w:numId="16" w16cid:durableId="1970279944">
     <w:abstractNumId w:val="4"/>
   </w:num>
   <w:numIdMacAtCleanup w:val="6"/>
@@ -6249,7 +6350,7 @@
 </file>
 
 <file path=word/styles.xml><?xml version="1.0" encoding="utf-8"?>
-<w:styles xmlns:mc="http://schemas.openxmlformats.org/markup-compatibility/2006" xmlns:r="http://schemas.openxmlformats.org/officeDocument/2006/relationships" xmlns:w="http://schemas.openxmlformats.org/wordprocessingml/2006/main" xmlns:w14="http://schemas.microsoft.com/office/word/2010/wordml" xmlns:w15="http://schemas.microsoft.com/office/word/2012/wordml" mc:Ignorable="w14 w15">
+<w:styles xmlns:mc="http://schemas.openxmlformats.org/markup-compatibility/2006" xmlns:r="http://schemas.openxmlformats.org/officeDocument/2006/relationships" xmlns:w="http://schemas.openxmlformats.org/wordprocessingml/2006/main" xmlns:w14="http://schemas.microsoft.com/office/word/2010/wordml" xmlns:w15="http://schemas.microsoft.com/office/word/2012/wordml" xmlns:w16cex="http://schemas.microsoft.com/office/word/2018/wordml/cex" xmlns:w16cid="http://schemas.microsoft.com/office/word/2016/wordml/cid" xmlns:w16="http://schemas.microsoft.com/office/word/2018/wordml" xmlns:w16sdtdh="http://schemas.microsoft.com/office/word/2020/wordml/sdtdatahash" xmlns:w16se="http://schemas.microsoft.com/office/word/2015/wordml/symex" mc:Ignorable="w14 w15 w16se w16cid w16 w16cex w16sdtdh">
   <w:docDefaults>
     <w:rPrDefault>
       <w:rPr>
@@ -6259,7 +6360,7 @@
     </w:rPrDefault>
     <w:pPrDefault/>
   </w:docDefaults>
-  <w:latentStyles w:defLockedState="0" w:defUIPriority="0" w:defSemiHidden="0" w:defUnhideWhenUsed="0" w:defQFormat="0" w:count="371">
+  <w:latentStyles w:defLockedState="0" w:defUIPriority="0" w:defSemiHidden="0" w:defUnhideWhenUsed="0" w:defQFormat="0" w:count="376">
     <w:lsdException w:name="Normal" w:qFormat="1"/>
     <w:lsdException w:name="heading 1" w:qFormat="1"/>
     <w:lsdException w:name="heading 2" w:qFormat="1"/>
@@ -6625,6 +6726,11 @@
     <w:lsdException w:name="List Table 5 Dark Accent 6" w:uiPriority="50"/>
     <w:lsdException w:name="List Table 6 Colorful Accent 6" w:uiPriority="51"/>
     <w:lsdException w:name="List Table 7 Colorful Accent 6" w:uiPriority="52"/>
+    <w:lsdException w:name="Mention" w:semiHidden="1" w:uiPriority="99" w:unhideWhenUsed="1"/>
+    <w:lsdException w:name="Smart Hyperlink" w:semiHidden="1" w:uiPriority="99" w:unhideWhenUsed="1"/>
+    <w:lsdException w:name="Hashtag" w:semiHidden="1" w:uiPriority="99" w:unhideWhenUsed="1"/>
+    <w:lsdException w:name="Unresolved Mention" w:semiHidden="1" w:uiPriority="99" w:unhideWhenUsed="1"/>
+    <w:lsdException w:name="Smart Link" w:semiHidden="1" w:uiPriority="99" w:unhideWhenUsed="1"/>
   </w:latentStyles>
   <w:style w:type="paragraph" w:default="1" w:styleId="Normal">
     <w:name w:val="Normal"/>
@@ -7448,8 +7554,8 @@
       <w:lang w:val="en-AU" w:eastAsia="en-AU"/>
     </w:rPr>
   </w:style>
-  <w:style w:type="character" w:customStyle="1" w:styleId="UnresolvedMention">
-    <w:name w:val="Unresolved Mention"/>
+  <w:style w:type="character" w:customStyle="1" w:styleId="UnresolvedMention1">
+    <w:name w:val="Unresolved Mention1"/>
     <w:basedOn w:val="DefaultParagraphFont"/>
     <w:uiPriority w:val="99"/>
     <w:semiHidden/>
@@ -7567,8 +7673,8 @@
     <w:basedOn w:val="DefaultParagraphFont"/>
     <w:rsid w:val="00167985"/>
   </w:style>
-  <w:style w:type="character" w:customStyle="1" w:styleId="SmartLink">
-    <w:name w:val="Smart Link"/>
+  <w:style w:type="character" w:customStyle="1" w:styleId="SmartLink1">
+    <w:name w:val="SmartLink1"/>
     <w:basedOn w:val="DefaultParagraphFont"/>
     <w:uiPriority w:val="99"/>
     <w:semiHidden/>
@@ -8115,6 +8221,25 @@
 </file>
 
 <file path=customXml/item1.xml><?xml version="1.0" encoding="utf-8"?>
+<b:Sources xmlns:b="http://schemas.openxmlformats.org/officeDocument/2006/bibliography" xmlns="http://schemas.openxmlformats.org/officeDocument/2006/bibliography" SelectedStyle="\APA.XSL" StyleName="APA"/>
+</file>
+
+<file path=customXml/item2.xml><?xml version="1.0" encoding="utf-8"?>
+<?mso-contentType ?>
+<FormTemplates xmlns="http://schemas.microsoft.com/sharepoint/v3/contenttype/forms">
+  <Display>DocumentLibraryForm</Display>
+  <Edit>DocumentLibraryForm</Edit>
+  <New>DocumentLibraryForm</New>
+</FormTemplates>
+</file>
+
+<file path=customXml/item3.xml><?xml version="1.0" encoding="utf-8"?>
+<p:properties xmlns:p="http://schemas.microsoft.com/office/2006/metadata/properties" xmlns:xsi="http://www.w3.org/2001/XMLSchema-instance" xmlns:pc="http://schemas.microsoft.com/office/infopath/2007/PartnerControls">
+  <documentManagement/>
+</p:properties>
+</file>
+
+<file path=customXml/item4.xml><?xml version="1.0" encoding="utf-8"?>
 <ct:contentTypeSchema xmlns:ct="http://schemas.microsoft.com/office/2006/metadata/contentType" xmlns:ma="http://schemas.microsoft.com/office/2006/metadata/properties/metaAttributes" ct:_="" ma:_="" ma:contentTypeName="Document" ma:contentTypeID="0x010100DEF1A3B18E1A1E4DA7EA991A37594A39" ma:contentTypeVersion="12" ma:contentTypeDescription="Create a new document." ma:contentTypeScope="" ma:versionID="03d81a50dc8d639d64c8b1fd46b2d04d">
   <xsd:schema xmlns:xsd="http://www.w3.org/2001/XMLSchema" xmlns:xs="http://www.w3.org/2001/XMLSchema" xmlns:p="http://schemas.microsoft.com/office/2006/metadata/properties" xmlns:ns2="b58a22fd-ef27-41f6-9c06-053e004010af" xmlns:ns3="5f4c495f-3064-4b9b-9cb2-bc97cdd85660" targetNamespace="http://schemas.microsoft.com/office/2006/metadata/properties" ma:root="true" ma:fieldsID="dbbff166aaa3c6a0d450f457d8658e06" ns2:_="" ns3:_="">
     <xsd:import namespace="b58a22fd-ef27-41f6-9c06-053e004010af"/>
@@ -8331,26 +8456,32 @@
 </ct:contentTypeSchema>
 </file>
 
-<file path=customXml/item2.xml><?xml version="1.0" encoding="utf-8"?>
-<p:properties xmlns:p="http://schemas.microsoft.com/office/2006/metadata/properties" xmlns:xsi="http://www.w3.org/2001/XMLSchema-instance" xmlns:pc="http://schemas.microsoft.com/office/infopath/2007/PartnerControls">
-  <documentManagement/>
-</p:properties>
+<file path=customXml/itemProps1.xml><?xml version="1.0" encoding="utf-8"?>
+<ds:datastoreItem xmlns:ds="http://schemas.openxmlformats.org/officeDocument/2006/customXml" ds:itemID="{8C93F37D-74E1-4A7E-98A4-DD4825C6D4C5}">
+  <ds:schemaRefs>
+    <ds:schemaRef ds:uri="http://schemas.openxmlformats.org/officeDocument/2006/bibliography"/>
+  </ds:schemaRefs>
+</ds:datastoreItem>
 </file>
 
-<file path=customXml/item3.xml><?xml version="1.0" encoding="utf-8"?>
-<?mso-contentType ?>
-<FormTemplates xmlns="http://schemas.microsoft.com/sharepoint/v3/contenttype/forms">
-  <Display>DocumentLibraryForm</Display>
-  <Edit>DocumentLibraryForm</Edit>
-  <New>DocumentLibraryForm</New>
-</FormTemplates>
+<file path=customXml/itemProps2.xml><?xml version="1.0" encoding="utf-8"?>
+<ds:datastoreItem xmlns:ds="http://schemas.openxmlformats.org/officeDocument/2006/customXml" ds:itemID="{BFEC9F1C-88AF-49CB-B0AE-8F908D7C6163}">
+  <ds:schemaRefs>
+    <ds:schemaRef ds:uri="http://schemas.microsoft.com/sharepoint/v3/contenttype/forms"/>
+  </ds:schemaRefs>
+</ds:datastoreItem>
 </file>
 
-<file path=customXml/item4.xml><?xml version="1.0" encoding="utf-8"?>
-<b:Sources xmlns:b="http://schemas.openxmlformats.org/officeDocument/2006/bibliography" xmlns="http://schemas.openxmlformats.org/officeDocument/2006/bibliography" SelectedStyle="\APA.XSL" StyleName="APA"/>
+<file path=customXml/itemProps3.xml><?xml version="1.0" encoding="utf-8"?>
+<ds:datastoreItem xmlns:ds="http://schemas.openxmlformats.org/officeDocument/2006/customXml" ds:itemID="{97823C7F-4A55-4E7A-94FB-2C61EBBBF88C}">
+  <ds:schemaRefs>
+    <ds:schemaRef ds:uri="http://schemas.microsoft.com/office/2006/metadata/properties"/>
+    <ds:schemaRef ds:uri="http://schemas.microsoft.com/office/infopath/2007/PartnerControls"/>
+  </ds:schemaRefs>
+</ds:datastoreItem>
 </file>
 
-<file path=customXml/itemProps1.xml><?xml version="1.0" encoding="utf-8"?>
+<file path=customXml/itemProps4.xml><?xml version="1.0" encoding="utf-8"?>
 <ds:datastoreItem xmlns:ds="http://schemas.openxmlformats.org/officeDocument/2006/customXml" ds:itemID="{FA8C1114-472F-4F98-BF70-39A7DFC887E0}">
   <ds:schemaRefs>
     <ds:schemaRef ds:uri="http://schemas.microsoft.com/office/2006/metadata/contentType"/>
@@ -8367,37 +8498,4 @@
     <ds:schemaRef ds:uri="http://schemas.microsoft.com/internal/obd"/>
   </ds:schemaRefs>
 </ds:datastoreItem>
-</file>
-
-<file path=customXml/itemProps2.xml><?xml version="1.0" encoding="utf-8"?>
-<ds:datastoreItem xmlns:ds="http://schemas.openxmlformats.org/officeDocument/2006/customXml" ds:itemID="{97823C7F-4A55-4E7A-94FB-2C61EBBBF88C}">
-  <ds:schemaRefs>
-    <ds:schemaRef ds:uri="http://purl.org/dc/terms/"/>
-    <ds:schemaRef ds:uri="http://schemas.openxmlformats.org/package/2006/metadata/core-properties"/>
-    <ds:schemaRef ds:uri="http://purl.org/dc/dcmitype/"/>
-    <ds:schemaRef ds:uri="http://schemas.microsoft.com/office/infopath/2007/PartnerControls"/>
-    <ds:schemaRef ds:uri="http://purl.org/dc/elements/1.1/"/>
-    <ds:schemaRef ds:uri="http://schemas.microsoft.com/office/2006/metadata/properties"/>
-    <ds:schemaRef ds:uri="http://schemas.microsoft.com/office/2006/documentManagement/types"/>
-    <ds:schemaRef ds:uri="5f4c495f-3064-4b9b-9cb2-bc97cdd85660"/>
-    <ds:schemaRef ds:uri="b58a22fd-ef27-41f6-9c06-053e004010af"/>
-    <ds:schemaRef ds:uri="http://www.w3.org/XML/1998/namespace"/>
-  </ds:schemaRefs>
-</ds:datastoreItem>
-</file>
-
-<file path=customXml/itemProps3.xml><?xml version="1.0" encoding="utf-8"?>
-<ds:datastoreItem xmlns:ds="http://schemas.openxmlformats.org/officeDocument/2006/customXml" ds:itemID="{BFEC9F1C-88AF-49CB-B0AE-8F908D7C6163}">
-  <ds:schemaRefs>
-    <ds:schemaRef ds:uri="http://schemas.microsoft.com/sharepoint/v3/contenttype/forms"/>
-  </ds:schemaRefs>
-</ds:datastoreItem>
-</file>
-
-<file path=customXml/itemProps4.xml><?xml version="1.0" encoding="utf-8"?>
-<ds:datastoreItem xmlns:ds="http://schemas.openxmlformats.org/officeDocument/2006/customXml" ds:itemID="{8C93F37D-74E1-4A7E-98A4-DD4825C6D4C5}">
-  <ds:schemaRefs>
-    <ds:schemaRef ds:uri="http://schemas.openxmlformats.org/officeDocument/2006/bibliography"/>
-  </ds:schemaRefs>
-</ds:datastoreItem>
 </file>
</xml_diff>